<commit_message>
tui đăng ký chức năng : 2.4.1 + 2.4.2
</commit_message>
<xml_diff>
--- a/Danh sach chuc nang/DanhSachChucNang.docx
+++ b/Danh sach chuc nang/DanhSachChucNang.docx
@@ -671,16 +671,6 @@
         </w:rPr>
         <w:t>2.4.1</w:t>
       </w:r>
-    </w:p>
-    <w:p>
-      <w:pPr>
-        <w:spacing w:after="0" w:line="240" w:lineRule="auto"/>
-        <w:rPr>
-          <w:rFonts w:ascii="Times New Roman" w:eastAsia="Times New Roman" w:hAnsi="Times New Roman" w:cs="Times New Roman"/>
-          <w:sz w:val="24"/>
-          <w:szCs w:val="24"/>
-        </w:rPr>
-      </w:pPr>
       <w:r>
         <w:rPr>
           <w:rFonts w:ascii="Times New Roman" w:eastAsia="Times New Roman" w:hAnsi="Times New Roman" w:cs="Times New Roman"/>
@@ -688,7 +678,35 @@
           <w:sz w:val="24"/>
           <w:szCs w:val="24"/>
         </w:rPr>
+        <w:t xml:space="preserve"> Ngọc</w:t>
+      </w:r>
+    </w:p>
+    <w:p>
+      <w:pPr>
+        <w:spacing w:after="0" w:line="240" w:lineRule="auto"/>
+        <w:rPr>
+          <w:rFonts w:ascii="Times New Roman" w:eastAsia="Times New Roman" w:hAnsi="Times New Roman" w:cs="Times New Roman"/>
+          <w:sz w:val="24"/>
+          <w:szCs w:val="24"/>
+        </w:rPr>
+      </w:pPr>
+      <w:r>
+        <w:rPr>
+          <w:rFonts w:ascii="Times New Roman" w:eastAsia="Times New Roman" w:hAnsi="Times New Roman" w:cs="Times New Roman"/>
+          <w:color w:val="000000"/>
+          <w:sz w:val="24"/>
+          <w:szCs w:val="24"/>
+        </w:rPr>
         <w:t>2.4.2</w:t>
+      </w:r>
+      <w:r>
+        <w:rPr>
+          <w:rFonts w:ascii="Times New Roman" w:eastAsia="Times New Roman" w:hAnsi="Times New Roman" w:cs="Times New Roman"/>
+          <w:color w:val="000000"/>
+          <w:sz w:val="24"/>
+          <w:szCs w:val="24"/>
+        </w:rPr>
+        <w:t xml:space="preserve"> Ngọc</w:t>
       </w:r>
     </w:p>
     <w:p>
@@ -840,6 +858,14 @@
           <w:szCs w:val="24"/>
         </w:rPr>
         <w:t xml:space="preserve"> Ngọc</w:t>
+      </w:r>
+      <w:r>
+        <w:rPr>
+          <w:rFonts w:ascii="Times New Roman" w:eastAsia="Times New Roman" w:hAnsi="Times New Roman" w:cs="Times New Roman"/>
+          <w:sz w:val="24"/>
+          <w:szCs w:val="24"/>
+        </w:rPr>
+        <w:t xml:space="preserve"> X</w:t>
       </w:r>
     </w:p>
     <w:p>

</xml_diff>

<commit_message>
chỉnh chức năng 2.1.5, xong 2.4.3,2.4.4 . Bữa ghi thiếu vài chức năng, nay cập nhật, mọi người check lại
</commit_message>
<xml_diff>
--- a/Danh sach chuc nang/DanhSachChucNang.docx
+++ b/Danh sach chuc nang/DanhSachChucNang.docx
@@ -406,14 +406,6 @@
         </w:rPr>
         <w:t>2.1.3</w:t>
       </w:r>
-      <w:r>
-        <w:rPr>
-          <w:rFonts w:ascii="Times New Roman" w:eastAsia="Times New Roman" w:hAnsi="Times New Roman" w:cs="Times New Roman"/>
-          <w:sz w:val="24"/>
-          <w:szCs w:val="24"/>
-        </w:rPr>
-        <w:t xml:space="preserve"> Phong</w:t>
-      </w:r>
     </w:p>
     <w:p>
       <w:pPr>
@@ -438,7 +430,7 @@
           <w:sz w:val="24"/>
           <w:szCs w:val="24"/>
         </w:rPr>
-        <w:t xml:space="preserve"> X(bạn Nhiều làm rùi)</w:t>
+        <w:t>X</w:t>
       </w:r>
     </w:p>
     <w:p>
@@ -534,6 +526,42 @@
           <w:sz w:val="24"/>
           <w:szCs w:val="24"/>
         </w:rPr>
+        <w:t>2.2.3</w:t>
+      </w:r>
+    </w:p>
+    <w:p>
+      <w:pPr>
+        <w:spacing w:after="0" w:line="240" w:lineRule="auto"/>
+        <w:rPr>
+          <w:rFonts w:ascii="Times New Roman" w:eastAsia="Times New Roman" w:hAnsi="Times New Roman" w:cs="Times New Roman"/>
+          <w:sz w:val="24"/>
+          <w:szCs w:val="24"/>
+        </w:rPr>
+      </w:pPr>
+      <w:r>
+        <w:rPr>
+          <w:rFonts w:ascii="Times New Roman" w:eastAsia="Times New Roman" w:hAnsi="Times New Roman" w:cs="Times New Roman"/>
+          <w:sz w:val="24"/>
+          <w:szCs w:val="24"/>
+        </w:rPr>
+        <w:t>2.2.4</w:t>
+      </w:r>
+    </w:p>
+    <w:p>
+      <w:pPr>
+        <w:spacing w:after="0" w:line="240" w:lineRule="auto"/>
+        <w:rPr>
+          <w:rFonts w:ascii="Times New Roman" w:eastAsia="Times New Roman" w:hAnsi="Times New Roman" w:cs="Times New Roman"/>
+          <w:sz w:val="24"/>
+          <w:szCs w:val="24"/>
+        </w:rPr>
+      </w:pPr>
+      <w:r>
+        <w:rPr>
+          <w:rFonts w:ascii="Times New Roman" w:eastAsia="Times New Roman" w:hAnsi="Times New Roman" w:cs="Times New Roman"/>
+          <w:sz w:val="24"/>
+          <w:szCs w:val="24"/>
+        </w:rPr>
         <w:t>2.3.1</w:t>
       </w:r>
     </w:p>
@@ -560,6 +588,24 @@
         <w:spacing w:after="0" w:line="240" w:lineRule="auto"/>
         <w:rPr>
           <w:rFonts w:ascii="Times New Roman" w:eastAsia="Times New Roman" w:hAnsi="Times New Roman" w:cs="Times New Roman"/>
+          <w:sz w:val="24"/>
+          <w:szCs w:val="24"/>
+        </w:rPr>
+      </w:pPr>
+      <w:r>
+        <w:rPr>
+          <w:rFonts w:ascii="Times New Roman" w:eastAsia="Times New Roman" w:hAnsi="Times New Roman" w:cs="Times New Roman"/>
+          <w:sz w:val="24"/>
+          <w:szCs w:val="24"/>
+        </w:rPr>
+        <w:t>2.3.3</w:t>
+      </w:r>
+    </w:p>
+    <w:p>
+      <w:pPr>
+        <w:spacing w:after="0" w:line="240" w:lineRule="auto"/>
+        <w:rPr>
+          <w:rFonts w:ascii="Times New Roman" w:eastAsia="Times New Roman" w:hAnsi="Times New Roman" w:cs="Times New Roman"/>
           <w:color w:val="FF0000"/>
           <w:sz w:val="24"/>
           <w:szCs w:val="24"/>
@@ -630,6 +676,16 @@
         </w:rPr>
         <w:t>2.3.6 thêm chưa hoàn thiện, còn xóa và cập nhật</w:t>
       </w:r>
+    </w:p>
+    <w:p>
+      <w:pPr>
+        <w:spacing w:after="0" w:line="240" w:lineRule="auto"/>
+        <w:rPr>
+          <w:rFonts w:ascii="Times New Roman" w:eastAsia="Times New Roman" w:hAnsi="Times New Roman" w:cs="Times New Roman"/>
+          <w:sz w:val="24"/>
+          <w:szCs w:val="24"/>
+        </w:rPr>
+      </w:pPr>
       <w:r>
         <w:rPr>
           <w:rFonts w:ascii="Times New Roman" w:eastAsia="Times New Roman" w:hAnsi="Times New Roman" w:cs="Times New Roman"/>
@@ -637,201 +693,147 @@
           <w:sz w:val="24"/>
           <w:szCs w:val="24"/>
         </w:rPr>
+        <w:t xml:space="preserve">2.3.8 </w:t>
+      </w:r>
+    </w:p>
+    <w:p>
+      <w:pPr>
+        <w:spacing w:after="0" w:line="240" w:lineRule="auto"/>
+        <w:rPr>
+          <w:rFonts w:ascii="Times New Roman" w:eastAsia="Times New Roman" w:hAnsi="Times New Roman" w:cs="Times New Roman"/>
+          <w:sz w:val="24"/>
+          <w:szCs w:val="24"/>
+        </w:rPr>
+      </w:pPr>
+      <w:r>
+        <w:rPr>
+          <w:rFonts w:ascii="Times New Roman" w:eastAsia="Times New Roman" w:hAnsi="Times New Roman" w:cs="Times New Roman"/>
+          <w:color w:val="000000"/>
+          <w:sz w:val="24"/>
+          <w:szCs w:val="24"/>
+        </w:rPr>
+        <w:t>2.3.9</w:t>
+      </w:r>
+    </w:p>
+    <w:p>
+      <w:pPr>
+        <w:spacing w:after="0" w:line="240" w:lineRule="auto"/>
+        <w:rPr>
+          <w:rFonts w:ascii="Times New Roman" w:eastAsia="Times New Roman" w:hAnsi="Times New Roman" w:cs="Times New Roman"/>
+          <w:sz w:val="24"/>
+          <w:szCs w:val="24"/>
+        </w:rPr>
+      </w:pPr>
+      <w:r>
+        <w:rPr>
+          <w:rFonts w:ascii="Times New Roman" w:eastAsia="Times New Roman" w:hAnsi="Times New Roman" w:cs="Times New Roman"/>
+          <w:color w:val="000000"/>
+          <w:sz w:val="24"/>
+          <w:szCs w:val="24"/>
+        </w:rPr>
+        <w:t>2.4.1</w:t>
+      </w:r>
+      <w:r>
+        <w:rPr>
+          <w:rFonts w:ascii="Times New Roman" w:eastAsia="Times New Roman" w:hAnsi="Times New Roman" w:cs="Times New Roman"/>
+          <w:color w:val="000000"/>
+          <w:sz w:val="24"/>
+          <w:szCs w:val="24"/>
+        </w:rPr>
+        <w:t xml:space="preserve"> Ngọc</w:t>
+      </w:r>
+    </w:p>
+    <w:p>
+      <w:pPr>
+        <w:spacing w:after="0" w:line="240" w:lineRule="auto"/>
+        <w:rPr>
+          <w:rFonts w:ascii="Times New Roman" w:eastAsia="Times New Roman" w:hAnsi="Times New Roman" w:cs="Times New Roman"/>
+          <w:sz w:val="24"/>
+          <w:szCs w:val="24"/>
+        </w:rPr>
+      </w:pPr>
+      <w:r>
+        <w:rPr>
+          <w:rFonts w:ascii="Times New Roman" w:eastAsia="Times New Roman" w:hAnsi="Times New Roman" w:cs="Times New Roman"/>
+          <w:color w:val="000000"/>
+          <w:sz w:val="24"/>
+          <w:szCs w:val="24"/>
+        </w:rPr>
+        <w:t>2.4.2</w:t>
+      </w:r>
+      <w:r>
+        <w:rPr>
+          <w:rFonts w:ascii="Times New Roman" w:eastAsia="Times New Roman" w:hAnsi="Times New Roman" w:cs="Times New Roman"/>
+          <w:color w:val="000000"/>
+          <w:sz w:val="24"/>
+          <w:szCs w:val="24"/>
+        </w:rPr>
+        <w:t xml:space="preserve"> Ngọc</w:t>
+      </w:r>
+    </w:p>
+    <w:p>
+      <w:pPr>
+        <w:spacing w:after="0" w:line="240" w:lineRule="auto"/>
+        <w:rPr>
+          <w:rFonts w:ascii="Times New Roman" w:eastAsia="Times New Roman" w:hAnsi="Times New Roman" w:cs="Times New Roman"/>
+          <w:sz w:val="24"/>
+          <w:szCs w:val="24"/>
+        </w:rPr>
+      </w:pPr>
+      <w:r>
+        <w:rPr>
+          <w:rFonts w:ascii="Times New Roman" w:eastAsia="Times New Roman" w:hAnsi="Times New Roman" w:cs="Times New Roman"/>
+          <w:color w:val="000000"/>
+          <w:sz w:val="24"/>
+          <w:szCs w:val="24"/>
+        </w:rPr>
+        <w:t>2.4.3</w:t>
+      </w:r>
+      <w:r>
+        <w:rPr>
+          <w:rFonts w:ascii="Times New Roman" w:eastAsia="Times New Roman" w:hAnsi="Times New Roman" w:cs="Times New Roman"/>
+          <w:color w:val="000000"/>
+          <w:sz w:val="24"/>
+          <w:szCs w:val="24"/>
+        </w:rPr>
+        <w:t>X</w:t>
+      </w:r>
+    </w:p>
+    <w:p>
+      <w:pPr>
+        <w:spacing w:after="0" w:line="240" w:lineRule="auto"/>
+        <w:rPr>
+          <w:rFonts w:ascii="Times New Roman" w:eastAsia="Times New Roman" w:hAnsi="Times New Roman" w:cs="Times New Roman"/>
+          <w:sz w:val="24"/>
+          <w:szCs w:val="24"/>
+        </w:rPr>
+      </w:pPr>
+      <w:r>
+        <w:rPr>
+          <w:rFonts w:ascii="Times New Roman" w:eastAsia="Times New Roman" w:hAnsi="Times New Roman" w:cs="Times New Roman"/>
+          <w:color w:val="000000"/>
+          <w:sz w:val="24"/>
+          <w:szCs w:val="24"/>
+        </w:rPr>
+        <w:t xml:space="preserve">2.4.4 </w:t>
+      </w:r>
+      <w:r>
+        <w:rPr>
+          <w:rFonts w:ascii="Times New Roman" w:eastAsia="Times New Roman" w:hAnsi="Times New Roman" w:cs="Times New Roman"/>
+          <w:color w:val="000000"/>
+          <w:sz w:val="24"/>
+          <w:szCs w:val="24"/>
+        </w:rPr>
+        <w:t>X</w:t>
+      </w:r>
+      <w:r>
+        <w:rPr>
+          <w:rFonts w:ascii="Times New Roman" w:eastAsia="Times New Roman" w:hAnsi="Times New Roman" w:cs="Times New Roman"/>
+          <w:color w:val="000000"/>
+          <w:sz w:val="24"/>
+          <w:szCs w:val="24"/>
+        </w:rPr>
         <w:t xml:space="preserve"> </w:t>
-      </w:r>
-    </w:p>
-    <w:p>
-      <w:pPr>
-        <w:spacing w:after="0" w:line="240" w:lineRule="auto"/>
-        <w:rPr>
-          <w:rFonts w:ascii="Times New Roman" w:eastAsia="Times New Roman" w:hAnsi="Times New Roman" w:cs="Times New Roman"/>
-          <w:sz w:val="24"/>
-          <w:szCs w:val="24"/>
-        </w:rPr>
-      </w:pPr>
-      <w:r>
-        <w:rPr>
-          <w:rFonts w:ascii="Times New Roman" w:eastAsia="Times New Roman" w:hAnsi="Times New Roman" w:cs="Times New Roman"/>
-          <w:color w:val="000000"/>
-          <w:sz w:val="24"/>
-          <w:szCs w:val="24"/>
-        </w:rPr>
-        <w:t xml:space="preserve">2.3.8 </w:t>
-      </w:r>
-      <w:r>
-        <w:rPr>
-          <w:rFonts w:ascii="Times New Roman" w:eastAsia="Times New Roman" w:hAnsi="Times New Roman" w:cs="Times New Roman"/>
-          <w:color w:val="000000"/>
-          <w:sz w:val="24"/>
-          <w:szCs w:val="24"/>
-        </w:rPr>
-        <w:t>Phong</w:t>
-      </w:r>
-    </w:p>
-    <w:p>
-      <w:pPr>
-        <w:spacing w:after="0" w:line="240" w:lineRule="auto"/>
-        <w:rPr>
-          <w:rFonts w:ascii="Times New Roman" w:eastAsia="Times New Roman" w:hAnsi="Times New Roman" w:cs="Times New Roman"/>
-          <w:sz w:val="24"/>
-          <w:szCs w:val="24"/>
-        </w:rPr>
-      </w:pPr>
-      <w:r>
-        <w:rPr>
-          <w:rFonts w:ascii="Times New Roman" w:eastAsia="Times New Roman" w:hAnsi="Times New Roman" w:cs="Times New Roman"/>
-          <w:color w:val="000000"/>
-          <w:sz w:val="24"/>
-          <w:szCs w:val="24"/>
-        </w:rPr>
-        <w:t>2.3.9</w:t>
-      </w:r>
-    </w:p>
-    <w:p>
-      <w:pPr>
-        <w:spacing w:after="0" w:line="240" w:lineRule="auto"/>
-        <w:rPr>
-          <w:rFonts w:ascii="Times New Roman" w:eastAsia="Times New Roman" w:hAnsi="Times New Roman" w:cs="Times New Roman"/>
-          <w:sz w:val="24"/>
-          <w:szCs w:val="24"/>
-        </w:rPr>
-      </w:pPr>
-      <w:r>
-        <w:rPr>
-          <w:rFonts w:ascii="Times New Roman" w:eastAsia="Times New Roman" w:hAnsi="Times New Roman" w:cs="Times New Roman"/>
-          <w:color w:val="000000"/>
-          <w:sz w:val="24"/>
-          <w:szCs w:val="24"/>
-        </w:rPr>
-        <w:t>2.4.1</w:t>
-      </w:r>
-      <w:r>
-        <w:rPr>
-          <w:rFonts w:ascii="Times New Roman" w:eastAsia="Times New Roman" w:hAnsi="Times New Roman" w:cs="Times New Roman"/>
-          <w:color w:val="000000"/>
-          <w:sz w:val="24"/>
-          <w:szCs w:val="24"/>
-        </w:rPr>
-        <w:t xml:space="preserve"> Ngọc</w:t>
-      </w:r>
-    </w:p>
-    <w:p>
-      <w:pPr>
-        <w:spacing w:after="0" w:line="240" w:lineRule="auto"/>
-        <w:rPr>
-          <w:rFonts w:ascii="Times New Roman" w:eastAsia="Times New Roman" w:hAnsi="Times New Roman" w:cs="Times New Roman"/>
-          <w:sz w:val="24"/>
-          <w:szCs w:val="24"/>
-        </w:rPr>
-      </w:pPr>
-      <w:r>
-        <w:rPr>
-          <w:rFonts w:ascii="Times New Roman" w:eastAsia="Times New Roman" w:hAnsi="Times New Roman" w:cs="Times New Roman"/>
-          <w:color w:val="000000"/>
-          <w:sz w:val="24"/>
-          <w:szCs w:val="24"/>
-        </w:rPr>
-        <w:t>2.4.2</w:t>
-      </w:r>
-      <w:r>
-        <w:rPr>
-          <w:rFonts w:ascii="Times New Roman" w:eastAsia="Times New Roman" w:hAnsi="Times New Roman" w:cs="Times New Roman"/>
-          <w:color w:val="000000"/>
-          <w:sz w:val="24"/>
-          <w:szCs w:val="24"/>
-        </w:rPr>
-        <w:t xml:space="preserve"> Ngọc</w:t>
-      </w:r>
-    </w:p>
-    <w:p>
-      <w:pPr>
-        <w:spacing w:after="0" w:line="240" w:lineRule="auto"/>
-        <w:rPr>
-          <w:rFonts w:ascii="Times New Roman" w:eastAsia="Times New Roman" w:hAnsi="Times New Roman" w:cs="Times New Roman"/>
-          <w:sz w:val="24"/>
-          <w:szCs w:val="24"/>
-        </w:rPr>
-      </w:pPr>
-      <w:r>
-        <w:rPr>
-          <w:rFonts w:ascii="Times New Roman" w:eastAsia="Times New Roman" w:hAnsi="Times New Roman" w:cs="Times New Roman"/>
-          <w:color w:val="000000"/>
-          <w:sz w:val="24"/>
-          <w:szCs w:val="24"/>
-        </w:rPr>
-        <w:t>2.4.3</w:t>
-      </w:r>
-    </w:p>
-    <w:p>
-      <w:pPr>
-        <w:spacing w:after="0" w:line="240" w:lineRule="auto"/>
-        <w:rPr>
-          <w:rFonts w:ascii="Times New Roman" w:eastAsia="Times New Roman" w:hAnsi="Times New Roman" w:cs="Times New Roman"/>
-          <w:sz w:val="24"/>
-          <w:szCs w:val="24"/>
-        </w:rPr>
-      </w:pPr>
-      <w:r>
-        <w:rPr>
-          <w:rFonts w:ascii="Times New Roman" w:eastAsia="Times New Roman" w:hAnsi="Times New Roman" w:cs="Times New Roman"/>
-          <w:color w:val="000000"/>
-          <w:sz w:val="24"/>
-          <w:szCs w:val="24"/>
-        </w:rPr>
-        <w:t xml:space="preserve">2.4.4 đã làm thêm, cập nhật , xóa hông nhớ, mà làm trước khi đổi csdl nên chưa xem thử có thay đổi gì hông </w:t>
-      </w:r>
-      <w:r>
-        <w:rPr>
-          <w:rFonts w:ascii="Times New Roman" w:eastAsia="Times New Roman" w:hAnsi="Times New Roman" w:cs="Times New Roman"/>
-          <w:noProof/>
-          <w:sz w:val="24"/>
-          <w:szCs w:val="24"/>
-        </w:rPr>
-        <w:drawing>
-          <wp:inline distT="0" distB="0" distL="0" distR="0">
-            <wp:extent cx="152400" cy="152400"/>
-            <wp:effectExtent l="19050" t="0" r="0" b="0"/>
-            <wp:docPr id="3" name="Picture 3" descr=":) happy"/>
-            <wp:cNvGraphicFramePr>
-              <a:graphicFrameLocks xmlns:a="http://schemas.openxmlformats.org/drawingml/2006/main" noChangeAspect="1"/>
-            </wp:cNvGraphicFramePr>
-            <a:graphic xmlns:a="http://schemas.openxmlformats.org/drawingml/2006/main">
-              <a:graphicData uri="http://schemas.openxmlformats.org/drawingml/2006/picture">
-                <pic:pic xmlns:pic="http://schemas.openxmlformats.org/drawingml/2006/picture">
-                  <pic:nvPicPr>
-                    <pic:cNvPr id="0" name="Picture 3" descr=":) happy"/>
-                    <pic:cNvPicPr>
-                      <a:picLocks noChangeAspect="1" noChangeArrowheads="1"/>
-                    </pic:cNvPicPr>
-                  </pic:nvPicPr>
-                  <pic:blipFill>
-                    <a:blip r:embed="rId5" cstate="print"/>
-                    <a:srcRect/>
-                    <a:stretch>
-                      <a:fillRect/>
-                    </a:stretch>
-                  </pic:blipFill>
-                  <pic:spPr bwMode="auto">
-                    <a:xfrm>
-                      <a:off x="0" y="0"/>
-                      <a:ext cx="152400" cy="152400"/>
-                    </a:xfrm>
-                    <a:prstGeom prst="rect">
-                      <a:avLst/>
-                    </a:prstGeom>
-                    <a:noFill/>
-                    <a:ln w="9525">
-                      <a:noFill/>
-                      <a:miter lim="800000"/>
-                      <a:headEnd/>
-                      <a:tailEnd/>
-                    </a:ln>
-                  </pic:spPr>
-                </pic:pic>
-              </a:graphicData>
-            </a:graphic>
-          </wp:inline>
-        </w:drawing>
       </w:r>
     </w:p>
     <w:p>

</xml_diff>

<commit_message>
Xong đặt mua sản phẩm 2.2.2
</commit_message>
<xml_diff>
--- a/Danh sach chuc nang/DanhSachChucNang.docx
+++ b/Danh sach chuc nang/DanhSachChucNang.docx
@@ -511,20 +511,23 @@
     </w:p>
     <w:p>
       <w:pPr>
-        <w:spacing w:after="0" w:line="240" w:lineRule="auto"/>
-        <w:rPr>
-          <w:rFonts w:ascii="Times New Roman" w:eastAsia="Times New Roman" w:hAnsi="Times New Roman" w:cs="Times New Roman"/>
-          <w:sz w:val="24"/>
-          <w:szCs w:val="24"/>
-        </w:rPr>
-      </w:pPr>
-      <w:r>
-        <w:rPr>
-          <w:rFonts w:ascii="Times New Roman" w:eastAsia="Times New Roman" w:hAnsi="Times New Roman" w:cs="Times New Roman"/>
-          <w:sz w:val="24"/>
-          <w:szCs w:val="24"/>
-        </w:rPr>
-        <w:t>2.2.2</w:t>
+        <w:tabs>
+          <w:tab w:val="left" w:pos="1455"/>
+        </w:tabs>
+        <w:spacing w:after="0" w:line="240" w:lineRule="auto"/>
+        <w:rPr>
+          <w:rFonts w:ascii="Times New Roman" w:eastAsia="Times New Roman" w:hAnsi="Times New Roman" w:cs="Times New Roman"/>
+          <w:sz w:val="24"/>
+          <w:szCs w:val="24"/>
+        </w:rPr>
+      </w:pPr>
+      <w:r>
+        <w:rPr>
+          <w:rFonts w:ascii="Times New Roman" w:eastAsia="Times New Roman" w:hAnsi="Times New Roman" w:cs="Times New Roman"/>
+          <w:sz w:val="24"/>
+          <w:szCs w:val="24"/>
+        </w:rPr>
+        <w:t>2.2.2 X</w:t>
       </w:r>
     </w:p>
     <w:p>

</xml_diff>

<commit_message>
Dang Ky Chuc Nang
</commit_message>
<xml_diff>
--- a/Danh sach chuc nang/DanhSachChucNang.docx
+++ b/Danh sach chuc nang/DanhSachChucNang.docx
@@ -39,8 +39,470 @@
           <w:sz w:val="28"/>
           <w:szCs w:val="28"/>
         </w:rPr>
-        <w:t>(Ai đăng ký chức năng nào thì ghi tên mình sau chức năng đó, khi chức năng hoàn tất thì ghi lại “X” phía sau )</w:t>
-      </w:r>
+        <w:t xml:space="preserve">(Ai </w:t>
+      </w:r>
+      <w:proofErr w:type="spellStart"/>
+      <w:r>
+        <w:rPr>
+          <w:rFonts w:ascii="Times New Roman" w:eastAsia="Times New Roman" w:hAnsi="Times New Roman" w:cs="Times New Roman"/>
+          <w:color w:val="FF0000"/>
+          <w:sz w:val="28"/>
+          <w:szCs w:val="28"/>
+        </w:rPr>
+        <w:t>đăng</w:t>
+      </w:r>
+      <w:proofErr w:type="spellEnd"/>
+      <w:r>
+        <w:rPr>
+          <w:rFonts w:ascii="Times New Roman" w:eastAsia="Times New Roman" w:hAnsi="Times New Roman" w:cs="Times New Roman"/>
+          <w:color w:val="FF0000"/>
+          <w:sz w:val="28"/>
+          <w:szCs w:val="28"/>
+        </w:rPr>
+        <w:t xml:space="preserve"> </w:t>
+      </w:r>
+      <w:proofErr w:type="spellStart"/>
+      <w:r>
+        <w:rPr>
+          <w:rFonts w:ascii="Times New Roman" w:eastAsia="Times New Roman" w:hAnsi="Times New Roman" w:cs="Times New Roman"/>
+          <w:color w:val="FF0000"/>
+          <w:sz w:val="28"/>
+          <w:szCs w:val="28"/>
+        </w:rPr>
+        <w:t>ký</w:t>
+      </w:r>
+      <w:proofErr w:type="spellEnd"/>
+      <w:r>
+        <w:rPr>
+          <w:rFonts w:ascii="Times New Roman" w:eastAsia="Times New Roman" w:hAnsi="Times New Roman" w:cs="Times New Roman"/>
+          <w:color w:val="FF0000"/>
+          <w:sz w:val="28"/>
+          <w:szCs w:val="28"/>
+        </w:rPr>
+        <w:t xml:space="preserve"> </w:t>
+      </w:r>
+      <w:proofErr w:type="spellStart"/>
+      <w:r>
+        <w:rPr>
+          <w:rFonts w:ascii="Times New Roman" w:eastAsia="Times New Roman" w:hAnsi="Times New Roman" w:cs="Times New Roman"/>
+          <w:color w:val="FF0000"/>
+          <w:sz w:val="28"/>
+          <w:szCs w:val="28"/>
+        </w:rPr>
+        <w:t>chức</w:t>
+      </w:r>
+      <w:proofErr w:type="spellEnd"/>
+      <w:r>
+        <w:rPr>
+          <w:rFonts w:ascii="Times New Roman" w:eastAsia="Times New Roman" w:hAnsi="Times New Roman" w:cs="Times New Roman"/>
+          <w:color w:val="FF0000"/>
+          <w:sz w:val="28"/>
+          <w:szCs w:val="28"/>
+        </w:rPr>
+        <w:t xml:space="preserve"> </w:t>
+      </w:r>
+      <w:proofErr w:type="spellStart"/>
+      <w:r>
+        <w:rPr>
+          <w:rFonts w:ascii="Times New Roman" w:eastAsia="Times New Roman" w:hAnsi="Times New Roman" w:cs="Times New Roman"/>
+          <w:color w:val="FF0000"/>
+          <w:sz w:val="28"/>
+          <w:szCs w:val="28"/>
+        </w:rPr>
+        <w:t>năng</w:t>
+      </w:r>
+      <w:proofErr w:type="spellEnd"/>
+      <w:r>
+        <w:rPr>
+          <w:rFonts w:ascii="Times New Roman" w:eastAsia="Times New Roman" w:hAnsi="Times New Roman" w:cs="Times New Roman"/>
+          <w:color w:val="FF0000"/>
+          <w:sz w:val="28"/>
+          <w:szCs w:val="28"/>
+        </w:rPr>
+        <w:t xml:space="preserve"> </w:t>
+      </w:r>
+      <w:proofErr w:type="spellStart"/>
+      <w:r>
+        <w:rPr>
+          <w:rFonts w:ascii="Times New Roman" w:eastAsia="Times New Roman" w:hAnsi="Times New Roman" w:cs="Times New Roman"/>
+          <w:color w:val="FF0000"/>
+          <w:sz w:val="28"/>
+          <w:szCs w:val="28"/>
+        </w:rPr>
+        <w:t>nào</w:t>
+      </w:r>
+      <w:proofErr w:type="spellEnd"/>
+      <w:r>
+        <w:rPr>
+          <w:rFonts w:ascii="Times New Roman" w:eastAsia="Times New Roman" w:hAnsi="Times New Roman" w:cs="Times New Roman"/>
+          <w:color w:val="FF0000"/>
+          <w:sz w:val="28"/>
+          <w:szCs w:val="28"/>
+        </w:rPr>
+        <w:t xml:space="preserve"> </w:t>
+      </w:r>
+      <w:proofErr w:type="spellStart"/>
+      <w:r>
+        <w:rPr>
+          <w:rFonts w:ascii="Times New Roman" w:eastAsia="Times New Roman" w:hAnsi="Times New Roman" w:cs="Times New Roman"/>
+          <w:color w:val="FF0000"/>
+          <w:sz w:val="28"/>
+          <w:szCs w:val="28"/>
+        </w:rPr>
+        <w:t>thì</w:t>
+      </w:r>
+      <w:proofErr w:type="spellEnd"/>
+      <w:r>
+        <w:rPr>
+          <w:rFonts w:ascii="Times New Roman" w:eastAsia="Times New Roman" w:hAnsi="Times New Roman" w:cs="Times New Roman"/>
+          <w:color w:val="FF0000"/>
+          <w:sz w:val="28"/>
+          <w:szCs w:val="28"/>
+        </w:rPr>
+        <w:t xml:space="preserve"> </w:t>
+      </w:r>
+      <w:proofErr w:type="spellStart"/>
+      <w:r>
+        <w:rPr>
+          <w:rFonts w:ascii="Times New Roman" w:eastAsia="Times New Roman" w:hAnsi="Times New Roman" w:cs="Times New Roman"/>
+          <w:color w:val="FF0000"/>
+          <w:sz w:val="28"/>
+          <w:szCs w:val="28"/>
+        </w:rPr>
+        <w:t>ghi</w:t>
+      </w:r>
+      <w:proofErr w:type="spellEnd"/>
+      <w:r>
+        <w:rPr>
+          <w:rFonts w:ascii="Times New Roman" w:eastAsia="Times New Roman" w:hAnsi="Times New Roman" w:cs="Times New Roman"/>
+          <w:color w:val="FF0000"/>
+          <w:sz w:val="28"/>
+          <w:szCs w:val="28"/>
+        </w:rPr>
+        <w:t xml:space="preserve"> </w:t>
+      </w:r>
+      <w:proofErr w:type="spellStart"/>
+      <w:r>
+        <w:rPr>
+          <w:rFonts w:ascii="Times New Roman" w:eastAsia="Times New Roman" w:hAnsi="Times New Roman" w:cs="Times New Roman"/>
+          <w:color w:val="FF0000"/>
+          <w:sz w:val="28"/>
+          <w:szCs w:val="28"/>
+        </w:rPr>
+        <w:t>tên</w:t>
+      </w:r>
+      <w:proofErr w:type="spellEnd"/>
+      <w:r>
+        <w:rPr>
+          <w:rFonts w:ascii="Times New Roman" w:eastAsia="Times New Roman" w:hAnsi="Times New Roman" w:cs="Times New Roman"/>
+          <w:color w:val="FF0000"/>
+          <w:sz w:val="28"/>
+          <w:szCs w:val="28"/>
+        </w:rPr>
+        <w:t xml:space="preserve"> </w:t>
+      </w:r>
+      <w:proofErr w:type="spellStart"/>
+      <w:r>
+        <w:rPr>
+          <w:rFonts w:ascii="Times New Roman" w:eastAsia="Times New Roman" w:hAnsi="Times New Roman" w:cs="Times New Roman"/>
+          <w:color w:val="FF0000"/>
+          <w:sz w:val="28"/>
+          <w:szCs w:val="28"/>
+        </w:rPr>
+        <w:t>mình</w:t>
+      </w:r>
+      <w:proofErr w:type="spellEnd"/>
+      <w:r>
+        <w:rPr>
+          <w:rFonts w:ascii="Times New Roman" w:eastAsia="Times New Roman" w:hAnsi="Times New Roman" w:cs="Times New Roman"/>
+          <w:color w:val="FF0000"/>
+          <w:sz w:val="28"/>
+          <w:szCs w:val="28"/>
+        </w:rPr>
+        <w:t xml:space="preserve"> </w:t>
+      </w:r>
+      <w:proofErr w:type="spellStart"/>
+      <w:r>
+        <w:rPr>
+          <w:rFonts w:ascii="Times New Roman" w:eastAsia="Times New Roman" w:hAnsi="Times New Roman" w:cs="Times New Roman"/>
+          <w:color w:val="FF0000"/>
+          <w:sz w:val="28"/>
+          <w:szCs w:val="28"/>
+        </w:rPr>
+        <w:t>sau</w:t>
+      </w:r>
+      <w:proofErr w:type="spellEnd"/>
+      <w:r>
+        <w:rPr>
+          <w:rFonts w:ascii="Times New Roman" w:eastAsia="Times New Roman" w:hAnsi="Times New Roman" w:cs="Times New Roman"/>
+          <w:color w:val="FF0000"/>
+          <w:sz w:val="28"/>
+          <w:szCs w:val="28"/>
+        </w:rPr>
+        <w:t xml:space="preserve"> </w:t>
+      </w:r>
+      <w:proofErr w:type="spellStart"/>
+      <w:r>
+        <w:rPr>
+          <w:rFonts w:ascii="Times New Roman" w:eastAsia="Times New Roman" w:hAnsi="Times New Roman" w:cs="Times New Roman"/>
+          <w:color w:val="FF0000"/>
+          <w:sz w:val="28"/>
+          <w:szCs w:val="28"/>
+        </w:rPr>
+        <w:t>chức</w:t>
+      </w:r>
+      <w:proofErr w:type="spellEnd"/>
+      <w:r>
+        <w:rPr>
+          <w:rFonts w:ascii="Times New Roman" w:eastAsia="Times New Roman" w:hAnsi="Times New Roman" w:cs="Times New Roman"/>
+          <w:color w:val="FF0000"/>
+          <w:sz w:val="28"/>
+          <w:szCs w:val="28"/>
+        </w:rPr>
+        <w:t xml:space="preserve"> </w:t>
+      </w:r>
+      <w:proofErr w:type="spellStart"/>
+      <w:r>
+        <w:rPr>
+          <w:rFonts w:ascii="Times New Roman" w:eastAsia="Times New Roman" w:hAnsi="Times New Roman" w:cs="Times New Roman"/>
+          <w:color w:val="FF0000"/>
+          <w:sz w:val="28"/>
+          <w:szCs w:val="28"/>
+        </w:rPr>
+        <w:t>năng</w:t>
+      </w:r>
+      <w:proofErr w:type="spellEnd"/>
+      <w:r>
+        <w:rPr>
+          <w:rFonts w:ascii="Times New Roman" w:eastAsia="Times New Roman" w:hAnsi="Times New Roman" w:cs="Times New Roman"/>
+          <w:color w:val="FF0000"/>
+          <w:sz w:val="28"/>
+          <w:szCs w:val="28"/>
+        </w:rPr>
+        <w:t xml:space="preserve"> </w:t>
+      </w:r>
+      <w:proofErr w:type="spellStart"/>
+      <w:r>
+        <w:rPr>
+          <w:rFonts w:ascii="Times New Roman" w:eastAsia="Times New Roman" w:hAnsi="Times New Roman" w:cs="Times New Roman"/>
+          <w:color w:val="FF0000"/>
+          <w:sz w:val="28"/>
+          <w:szCs w:val="28"/>
+        </w:rPr>
+        <w:t>đó</w:t>
+      </w:r>
+      <w:proofErr w:type="spellEnd"/>
+      <w:r>
+        <w:rPr>
+          <w:rFonts w:ascii="Times New Roman" w:eastAsia="Times New Roman" w:hAnsi="Times New Roman" w:cs="Times New Roman"/>
+          <w:color w:val="FF0000"/>
+          <w:sz w:val="28"/>
+          <w:szCs w:val="28"/>
+        </w:rPr>
+        <w:t xml:space="preserve">, </w:t>
+      </w:r>
+      <w:proofErr w:type="spellStart"/>
+      <w:r>
+        <w:rPr>
+          <w:rFonts w:ascii="Times New Roman" w:eastAsia="Times New Roman" w:hAnsi="Times New Roman" w:cs="Times New Roman"/>
+          <w:color w:val="FF0000"/>
+          <w:sz w:val="28"/>
+          <w:szCs w:val="28"/>
+        </w:rPr>
+        <w:t>khi</w:t>
+      </w:r>
+      <w:proofErr w:type="spellEnd"/>
+      <w:r>
+        <w:rPr>
+          <w:rFonts w:ascii="Times New Roman" w:eastAsia="Times New Roman" w:hAnsi="Times New Roman" w:cs="Times New Roman"/>
+          <w:color w:val="FF0000"/>
+          <w:sz w:val="28"/>
+          <w:szCs w:val="28"/>
+        </w:rPr>
+        <w:t xml:space="preserve"> </w:t>
+      </w:r>
+      <w:proofErr w:type="spellStart"/>
+      <w:r>
+        <w:rPr>
+          <w:rFonts w:ascii="Times New Roman" w:eastAsia="Times New Roman" w:hAnsi="Times New Roman" w:cs="Times New Roman"/>
+          <w:color w:val="FF0000"/>
+          <w:sz w:val="28"/>
+          <w:szCs w:val="28"/>
+        </w:rPr>
+        <w:t>chức</w:t>
+      </w:r>
+      <w:proofErr w:type="spellEnd"/>
+      <w:r>
+        <w:rPr>
+          <w:rFonts w:ascii="Times New Roman" w:eastAsia="Times New Roman" w:hAnsi="Times New Roman" w:cs="Times New Roman"/>
+          <w:color w:val="FF0000"/>
+          <w:sz w:val="28"/>
+          <w:szCs w:val="28"/>
+        </w:rPr>
+        <w:t xml:space="preserve"> </w:t>
+      </w:r>
+      <w:proofErr w:type="spellStart"/>
+      <w:r>
+        <w:rPr>
+          <w:rFonts w:ascii="Times New Roman" w:eastAsia="Times New Roman" w:hAnsi="Times New Roman" w:cs="Times New Roman"/>
+          <w:color w:val="FF0000"/>
+          <w:sz w:val="28"/>
+          <w:szCs w:val="28"/>
+        </w:rPr>
+        <w:t>năng</w:t>
+      </w:r>
+      <w:proofErr w:type="spellEnd"/>
+      <w:r>
+        <w:rPr>
+          <w:rFonts w:ascii="Times New Roman" w:eastAsia="Times New Roman" w:hAnsi="Times New Roman" w:cs="Times New Roman"/>
+          <w:color w:val="FF0000"/>
+          <w:sz w:val="28"/>
+          <w:szCs w:val="28"/>
+        </w:rPr>
+        <w:t xml:space="preserve"> </w:t>
+      </w:r>
+      <w:proofErr w:type="spellStart"/>
+      <w:r>
+        <w:rPr>
+          <w:rFonts w:ascii="Times New Roman" w:eastAsia="Times New Roman" w:hAnsi="Times New Roman" w:cs="Times New Roman"/>
+          <w:color w:val="FF0000"/>
+          <w:sz w:val="28"/>
+          <w:szCs w:val="28"/>
+        </w:rPr>
+        <w:t>hoàn</w:t>
+      </w:r>
+      <w:proofErr w:type="spellEnd"/>
+      <w:r>
+        <w:rPr>
+          <w:rFonts w:ascii="Times New Roman" w:eastAsia="Times New Roman" w:hAnsi="Times New Roman" w:cs="Times New Roman"/>
+          <w:color w:val="FF0000"/>
+          <w:sz w:val="28"/>
+          <w:szCs w:val="28"/>
+        </w:rPr>
+        <w:t xml:space="preserve"> </w:t>
+      </w:r>
+      <w:proofErr w:type="spellStart"/>
+      <w:r>
+        <w:rPr>
+          <w:rFonts w:ascii="Times New Roman" w:eastAsia="Times New Roman" w:hAnsi="Times New Roman" w:cs="Times New Roman"/>
+          <w:color w:val="FF0000"/>
+          <w:sz w:val="28"/>
+          <w:szCs w:val="28"/>
+        </w:rPr>
+        <w:t>tất</w:t>
+      </w:r>
+      <w:proofErr w:type="spellEnd"/>
+      <w:r>
+        <w:rPr>
+          <w:rFonts w:ascii="Times New Roman" w:eastAsia="Times New Roman" w:hAnsi="Times New Roman" w:cs="Times New Roman"/>
+          <w:color w:val="FF0000"/>
+          <w:sz w:val="28"/>
+          <w:szCs w:val="28"/>
+        </w:rPr>
+        <w:t xml:space="preserve"> </w:t>
+      </w:r>
+      <w:proofErr w:type="spellStart"/>
+      <w:r>
+        <w:rPr>
+          <w:rFonts w:ascii="Times New Roman" w:eastAsia="Times New Roman" w:hAnsi="Times New Roman" w:cs="Times New Roman"/>
+          <w:color w:val="FF0000"/>
+          <w:sz w:val="28"/>
+          <w:szCs w:val="28"/>
+        </w:rPr>
+        <w:t>thì</w:t>
+      </w:r>
+      <w:proofErr w:type="spellEnd"/>
+      <w:r>
+        <w:rPr>
+          <w:rFonts w:ascii="Times New Roman" w:eastAsia="Times New Roman" w:hAnsi="Times New Roman" w:cs="Times New Roman"/>
+          <w:color w:val="FF0000"/>
+          <w:sz w:val="28"/>
+          <w:szCs w:val="28"/>
+        </w:rPr>
+        <w:t xml:space="preserve"> </w:t>
+      </w:r>
+      <w:proofErr w:type="spellStart"/>
+      <w:r>
+        <w:rPr>
+          <w:rFonts w:ascii="Times New Roman" w:eastAsia="Times New Roman" w:hAnsi="Times New Roman" w:cs="Times New Roman"/>
+          <w:color w:val="FF0000"/>
+          <w:sz w:val="28"/>
+          <w:szCs w:val="28"/>
+        </w:rPr>
+        <w:t>ghi</w:t>
+      </w:r>
+      <w:proofErr w:type="spellEnd"/>
+      <w:r>
+        <w:rPr>
+          <w:rFonts w:ascii="Times New Roman" w:eastAsia="Times New Roman" w:hAnsi="Times New Roman" w:cs="Times New Roman"/>
+          <w:color w:val="FF0000"/>
+          <w:sz w:val="28"/>
+          <w:szCs w:val="28"/>
+        </w:rPr>
+        <w:t xml:space="preserve"> </w:t>
+      </w:r>
+      <w:proofErr w:type="spellStart"/>
+      <w:r>
+        <w:rPr>
+          <w:rFonts w:ascii="Times New Roman" w:eastAsia="Times New Roman" w:hAnsi="Times New Roman" w:cs="Times New Roman"/>
+          <w:color w:val="FF0000"/>
+          <w:sz w:val="28"/>
+          <w:szCs w:val="28"/>
+        </w:rPr>
+        <w:t>lại</w:t>
+      </w:r>
+      <w:proofErr w:type="spellEnd"/>
+      <w:r>
+        <w:rPr>
+          <w:rFonts w:ascii="Times New Roman" w:eastAsia="Times New Roman" w:hAnsi="Times New Roman" w:cs="Times New Roman"/>
+          <w:color w:val="FF0000"/>
+          <w:sz w:val="28"/>
+          <w:szCs w:val="28"/>
+        </w:rPr>
+        <w:t xml:space="preserve"> “X” </w:t>
+      </w:r>
+      <w:proofErr w:type="spellStart"/>
+      <w:r>
+        <w:rPr>
+          <w:rFonts w:ascii="Times New Roman" w:eastAsia="Times New Roman" w:hAnsi="Times New Roman" w:cs="Times New Roman"/>
+          <w:color w:val="FF0000"/>
+          <w:sz w:val="28"/>
+          <w:szCs w:val="28"/>
+        </w:rPr>
+        <w:t>phía</w:t>
+      </w:r>
+      <w:proofErr w:type="spellEnd"/>
+      <w:r>
+        <w:rPr>
+          <w:rFonts w:ascii="Times New Roman" w:eastAsia="Times New Roman" w:hAnsi="Times New Roman" w:cs="Times New Roman"/>
+          <w:color w:val="FF0000"/>
+          <w:sz w:val="28"/>
+          <w:szCs w:val="28"/>
+        </w:rPr>
+        <w:t xml:space="preserve"> </w:t>
+      </w:r>
+      <w:proofErr w:type="spellStart"/>
+      <w:proofErr w:type="gramStart"/>
+      <w:r>
+        <w:rPr>
+          <w:rFonts w:ascii="Times New Roman" w:eastAsia="Times New Roman" w:hAnsi="Times New Roman" w:cs="Times New Roman"/>
+          <w:color w:val="FF0000"/>
+          <w:sz w:val="28"/>
+          <w:szCs w:val="28"/>
+        </w:rPr>
+        <w:t>sau</w:t>
+      </w:r>
+      <w:proofErr w:type="spellEnd"/>
+      <w:r>
+        <w:rPr>
+          <w:rFonts w:ascii="Times New Roman" w:eastAsia="Times New Roman" w:hAnsi="Times New Roman" w:cs="Times New Roman"/>
+          <w:color w:val="FF0000"/>
+          <w:sz w:val="28"/>
+          <w:szCs w:val="28"/>
+        </w:rPr>
+        <w:t xml:space="preserve"> )</w:t>
+      </w:r>
+      <w:proofErr w:type="gramEnd"/>
     </w:p>
     <w:p>
       <w:pPr>
@@ -63,13 +525,104 @@
           <w:szCs w:val="24"/>
         </w:rPr>
       </w:pPr>
-      <w:r>
-        <w:rPr>
-          <w:rFonts w:ascii="Times New Roman" w:eastAsia="Times New Roman" w:hAnsi="Times New Roman" w:cs="Times New Roman"/>
-          <w:sz w:val="24"/>
-          <w:szCs w:val="24"/>
-        </w:rPr>
-        <w:t>Sau đây là danh sách ch</w:t>
+      <w:proofErr w:type="spellStart"/>
+      <w:r>
+        <w:rPr>
+          <w:rFonts w:ascii="Times New Roman" w:eastAsia="Times New Roman" w:hAnsi="Times New Roman" w:cs="Times New Roman"/>
+          <w:sz w:val="24"/>
+          <w:szCs w:val="24"/>
+        </w:rPr>
+        <w:t>Sau</w:t>
+      </w:r>
+      <w:proofErr w:type="spellEnd"/>
+      <w:r>
+        <w:rPr>
+          <w:rFonts w:ascii="Times New Roman" w:eastAsia="Times New Roman" w:hAnsi="Times New Roman" w:cs="Times New Roman"/>
+          <w:sz w:val="24"/>
+          <w:szCs w:val="24"/>
+        </w:rPr>
+        <w:t xml:space="preserve"> </w:t>
+      </w:r>
+      <w:proofErr w:type="spellStart"/>
+      <w:r>
+        <w:rPr>
+          <w:rFonts w:ascii="Times New Roman" w:eastAsia="Times New Roman" w:hAnsi="Times New Roman" w:cs="Times New Roman"/>
+          <w:sz w:val="24"/>
+          <w:szCs w:val="24"/>
+        </w:rPr>
+        <w:t>đây</w:t>
+      </w:r>
+      <w:proofErr w:type="spellEnd"/>
+      <w:r>
+        <w:rPr>
+          <w:rFonts w:ascii="Times New Roman" w:eastAsia="Times New Roman" w:hAnsi="Times New Roman" w:cs="Times New Roman"/>
+          <w:sz w:val="24"/>
+          <w:szCs w:val="24"/>
+        </w:rPr>
+        <w:t xml:space="preserve"> </w:t>
+      </w:r>
+      <w:proofErr w:type="spellStart"/>
+      <w:r>
+        <w:rPr>
+          <w:rFonts w:ascii="Times New Roman" w:eastAsia="Times New Roman" w:hAnsi="Times New Roman" w:cs="Times New Roman"/>
+          <w:sz w:val="24"/>
+          <w:szCs w:val="24"/>
+        </w:rPr>
+        <w:t>là</w:t>
+      </w:r>
+      <w:proofErr w:type="spellEnd"/>
+      <w:r>
+        <w:rPr>
+          <w:rFonts w:ascii="Times New Roman" w:eastAsia="Times New Roman" w:hAnsi="Times New Roman" w:cs="Times New Roman"/>
+          <w:sz w:val="24"/>
+          <w:szCs w:val="24"/>
+        </w:rPr>
+        <w:t xml:space="preserve"> </w:t>
+      </w:r>
+      <w:proofErr w:type="spellStart"/>
+      <w:r>
+        <w:rPr>
+          <w:rFonts w:ascii="Times New Roman" w:eastAsia="Times New Roman" w:hAnsi="Times New Roman" w:cs="Times New Roman"/>
+          <w:sz w:val="24"/>
+          <w:szCs w:val="24"/>
+        </w:rPr>
+        <w:t>danh</w:t>
+      </w:r>
+      <w:proofErr w:type="spellEnd"/>
+      <w:r>
+        <w:rPr>
+          <w:rFonts w:ascii="Times New Roman" w:eastAsia="Times New Roman" w:hAnsi="Times New Roman" w:cs="Times New Roman"/>
+          <w:sz w:val="24"/>
+          <w:szCs w:val="24"/>
+        </w:rPr>
+        <w:t xml:space="preserve"> </w:t>
+      </w:r>
+      <w:proofErr w:type="spellStart"/>
+      <w:r>
+        <w:rPr>
+          <w:rFonts w:ascii="Times New Roman" w:eastAsia="Times New Roman" w:hAnsi="Times New Roman" w:cs="Times New Roman"/>
+          <w:sz w:val="24"/>
+          <w:szCs w:val="24"/>
+        </w:rPr>
+        <w:t>sách</w:t>
+      </w:r>
+      <w:proofErr w:type="spellEnd"/>
+      <w:r>
+        <w:rPr>
+          <w:rFonts w:ascii="Times New Roman" w:eastAsia="Times New Roman" w:hAnsi="Times New Roman" w:cs="Times New Roman"/>
+          <w:sz w:val="24"/>
+          <w:szCs w:val="24"/>
+        </w:rPr>
+        <w:t xml:space="preserve"> </w:t>
+      </w:r>
+      <w:proofErr w:type="spellStart"/>
+      <w:r>
+        <w:rPr>
+          <w:rFonts w:ascii="Times New Roman" w:eastAsia="Times New Roman" w:hAnsi="Times New Roman" w:cs="Times New Roman"/>
+          <w:sz w:val="24"/>
+          <w:szCs w:val="24"/>
+        </w:rPr>
+        <w:t>ch</w:t>
       </w:r>
       <w:r>
         <w:rPr>
@@ -85,7 +638,43 @@
           <w:sz w:val="24"/>
           <w:szCs w:val="24"/>
         </w:rPr>
-        <w:t>c năng ch</w:t>
+        <w:t>c</w:t>
+      </w:r>
+      <w:proofErr w:type="spellEnd"/>
+      <w:r>
+        <w:rPr>
+          <w:rFonts w:ascii="Times New Roman" w:eastAsia="Times New Roman" w:hAnsi="Times New Roman" w:cs="Times New Roman"/>
+          <w:sz w:val="24"/>
+          <w:szCs w:val="24"/>
+        </w:rPr>
+        <w:t xml:space="preserve"> </w:t>
+      </w:r>
+      <w:proofErr w:type="spellStart"/>
+      <w:r>
+        <w:rPr>
+          <w:rFonts w:ascii="Times New Roman" w:eastAsia="Times New Roman" w:hAnsi="Times New Roman" w:cs="Times New Roman"/>
+          <w:sz w:val="24"/>
+          <w:szCs w:val="24"/>
+        </w:rPr>
+        <w:t>năng</w:t>
+      </w:r>
+      <w:proofErr w:type="spellEnd"/>
+      <w:r>
+        <w:rPr>
+          <w:rFonts w:ascii="Times New Roman" w:eastAsia="Times New Roman" w:hAnsi="Times New Roman" w:cs="Times New Roman"/>
+          <w:sz w:val="24"/>
+          <w:szCs w:val="24"/>
+        </w:rPr>
+        <w:t xml:space="preserve"> </w:t>
+      </w:r>
+      <w:proofErr w:type="spellStart"/>
+      <w:r>
+        <w:rPr>
+          <w:rFonts w:ascii="Times New Roman" w:eastAsia="Times New Roman" w:hAnsi="Times New Roman" w:cs="Times New Roman"/>
+          <w:sz w:val="24"/>
+          <w:szCs w:val="24"/>
+        </w:rPr>
+        <w:t>ch</w:t>
       </w:r>
       <w:r>
         <w:rPr>
@@ -101,7 +690,44 @@
           <w:sz w:val="24"/>
           <w:szCs w:val="24"/>
         </w:rPr>
-        <w:t>a cài đ</w:t>
+        <w:t>a</w:t>
+      </w:r>
+      <w:proofErr w:type="spellEnd"/>
+      <w:r>
+        <w:rPr>
+          <w:rFonts w:ascii="Calibri" w:eastAsia="Times New Roman" w:hAnsi="Calibri" w:cs="Calibri"/>
+          <w:sz w:val="24"/>
+          <w:szCs w:val="24"/>
+        </w:rPr>
+        <w:t xml:space="preserve"> </w:t>
+      </w:r>
+      <w:proofErr w:type="spellStart"/>
+      <w:r>
+        <w:rPr>
+          <w:rFonts w:ascii="Calibri" w:eastAsia="Times New Roman" w:hAnsi="Calibri" w:cs="Calibri"/>
+          <w:sz w:val="24"/>
+          <w:szCs w:val="24"/>
+        </w:rPr>
+        <w:t>cài</w:t>
+      </w:r>
+      <w:proofErr w:type="spellEnd"/>
+      <w:r>
+        <w:rPr>
+          <w:rFonts w:ascii="Calibri" w:eastAsia="Times New Roman" w:hAnsi="Calibri" w:cs="Calibri"/>
+          <w:sz w:val="24"/>
+          <w:szCs w:val="24"/>
+        </w:rPr>
+        <w:t xml:space="preserve"> </w:t>
+      </w:r>
+      <w:proofErr w:type="spellStart"/>
+      <w:proofErr w:type="gramStart"/>
+      <w:r>
+        <w:rPr>
+          <w:rFonts w:ascii="Calibri" w:eastAsia="Times New Roman" w:hAnsi="Calibri" w:cs="Calibri"/>
+          <w:sz w:val="24"/>
+          <w:szCs w:val="24"/>
+        </w:rPr>
+        <w:t>đ</w:t>
       </w:r>
       <w:r>
         <w:rPr>
@@ -117,7 +743,34 @@
           <w:sz w:val="24"/>
           <w:szCs w:val="24"/>
         </w:rPr>
-        <w:t>t , b</w:t>
+        <w:t>t</w:t>
+      </w:r>
+      <w:proofErr w:type="spellEnd"/>
+      <w:r>
+        <w:rPr>
+          <w:rFonts w:ascii="Times New Roman" w:eastAsia="Times New Roman" w:hAnsi="Times New Roman" w:cs="Times New Roman"/>
+          <w:sz w:val="24"/>
+          <w:szCs w:val="24"/>
+        </w:rPr>
+        <w:t xml:space="preserve"> ,</w:t>
+      </w:r>
+      <w:proofErr w:type="gramEnd"/>
+      <w:r>
+        <w:rPr>
+          <w:rFonts w:ascii="Times New Roman" w:eastAsia="Times New Roman" w:hAnsi="Times New Roman" w:cs="Times New Roman"/>
+          <w:sz w:val="24"/>
+          <w:szCs w:val="24"/>
+        </w:rPr>
+        <w:t xml:space="preserve"> </w:t>
+      </w:r>
+      <w:proofErr w:type="spellStart"/>
+      <w:r>
+        <w:rPr>
+          <w:rFonts w:ascii="Times New Roman" w:eastAsia="Times New Roman" w:hAnsi="Times New Roman" w:cs="Times New Roman"/>
+          <w:sz w:val="24"/>
+          <w:szCs w:val="24"/>
+        </w:rPr>
+        <w:t>b</w:t>
       </w:r>
       <w:r>
         <w:rPr>
@@ -133,7 +786,97 @@
           <w:sz w:val="24"/>
           <w:szCs w:val="24"/>
         </w:rPr>
-        <w:t>n nào xem mình làm đ</w:t>
+        <w:t>n</w:t>
+      </w:r>
+      <w:proofErr w:type="spellEnd"/>
+      <w:r>
+        <w:rPr>
+          <w:rFonts w:ascii="Times New Roman" w:eastAsia="Times New Roman" w:hAnsi="Times New Roman" w:cs="Times New Roman"/>
+          <w:sz w:val="24"/>
+          <w:szCs w:val="24"/>
+        </w:rPr>
+        <w:t xml:space="preserve"> </w:t>
+      </w:r>
+      <w:proofErr w:type="spellStart"/>
+      <w:r>
+        <w:rPr>
+          <w:rFonts w:ascii="Times New Roman" w:eastAsia="Times New Roman" w:hAnsi="Times New Roman" w:cs="Times New Roman"/>
+          <w:sz w:val="24"/>
+          <w:szCs w:val="24"/>
+        </w:rPr>
+        <w:t>nào</w:t>
+      </w:r>
+      <w:proofErr w:type="spellEnd"/>
+      <w:r>
+        <w:rPr>
+          <w:rFonts w:ascii="Times New Roman" w:eastAsia="Times New Roman" w:hAnsi="Times New Roman" w:cs="Times New Roman"/>
+          <w:sz w:val="24"/>
+          <w:szCs w:val="24"/>
+        </w:rPr>
+        <w:t xml:space="preserve"> </w:t>
+      </w:r>
+      <w:proofErr w:type="spellStart"/>
+      <w:r>
+        <w:rPr>
+          <w:rFonts w:ascii="Times New Roman" w:eastAsia="Times New Roman" w:hAnsi="Times New Roman" w:cs="Times New Roman"/>
+          <w:sz w:val="24"/>
+          <w:szCs w:val="24"/>
+        </w:rPr>
+        <w:t>xem</w:t>
+      </w:r>
+      <w:proofErr w:type="spellEnd"/>
+      <w:r>
+        <w:rPr>
+          <w:rFonts w:ascii="Times New Roman" w:eastAsia="Times New Roman" w:hAnsi="Times New Roman" w:cs="Times New Roman"/>
+          <w:sz w:val="24"/>
+          <w:szCs w:val="24"/>
+        </w:rPr>
+        <w:t xml:space="preserve"> </w:t>
+      </w:r>
+      <w:proofErr w:type="spellStart"/>
+      <w:r>
+        <w:rPr>
+          <w:rFonts w:ascii="Times New Roman" w:eastAsia="Times New Roman" w:hAnsi="Times New Roman" w:cs="Times New Roman"/>
+          <w:sz w:val="24"/>
+          <w:szCs w:val="24"/>
+        </w:rPr>
+        <w:t>mình</w:t>
+      </w:r>
+      <w:proofErr w:type="spellEnd"/>
+      <w:r>
+        <w:rPr>
+          <w:rFonts w:ascii="Times New Roman" w:eastAsia="Times New Roman" w:hAnsi="Times New Roman" w:cs="Times New Roman"/>
+          <w:sz w:val="24"/>
+          <w:szCs w:val="24"/>
+        </w:rPr>
+        <w:t xml:space="preserve"> </w:t>
+      </w:r>
+      <w:proofErr w:type="spellStart"/>
+      <w:r>
+        <w:rPr>
+          <w:rFonts w:ascii="Times New Roman" w:eastAsia="Times New Roman" w:hAnsi="Times New Roman" w:cs="Times New Roman"/>
+          <w:sz w:val="24"/>
+          <w:szCs w:val="24"/>
+        </w:rPr>
+        <w:t>làm</w:t>
+      </w:r>
+      <w:proofErr w:type="spellEnd"/>
+      <w:r>
+        <w:rPr>
+          <w:rFonts w:ascii="Times New Roman" w:eastAsia="Times New Roman" w:hAnsi="Times New Roman" w:cs="Times New Roman"/>
+          <w:sz w:val="24"/>
+          <w:szCs w:val="24"/>
+        </w:rPr>
+        <w:t xml:space="preserve"> </w:t>
+      </w:r>
+      <w:proofErr w:type="spellStart"/>
+      <w:r>
+        <w:rPr>
+          <w:rFonts w:ascii="Times New Roman" w:eastAsia="Times New Roman" w:hAnsi="Times New Roman" w:cs="Times New Roman"/>
+          <w:sz w:val="24"/>
+          <w:szCs w:val="24"/>
+        </w:rPr>
+        <w:t>đ</w:t>
       </w:r>
       <w:r>
         <w:rPr>
@@ -149,8 +892,18 @@
           <w:sz w:val="24"/>
           <w:szCs w:val="24"/>
         </w:rPr>
-        <w:t xml:space="preserve">c </w:t>
-      </w:r>
+        <w:t>c</w:t>
+      </w:r>
+      <w:proofErr w:type="spellEnd"/>
+      <w:r>
+        <w:rPr>
+          <w:rFonts w:ascii="Times New Roman" w:eastAsia="Times New Roman" w:hAnsi="Times New Roman" w:cs="Times New Roman"/>
+          <w:sz w:val="24"/>
+          <w:szCs w:val="24"/>
+        </w:rPr>
+        <w:t xml:space="preserve"> </w:t>
+      </w:r>
+      <w:proofErr w:type="spellStart"/>
       <w:r>
         <w:rPr>
           <w:rFonts w:ascii="Times New Roman" w:eastAsia="Times New Roman" w:hAnsi="Times New Roman" w:cs="Times New Roman"/>
@@ -176,8 +929,19 @@
           <w:sz w:val="24"/>
           <w:szCs w:val="24"/>
         </w:rPr>
-        <w:t xml:space="preserve">ng </w:t>
-      </w:r>
+        <w:t>ng</w:t>
+      </w:r>
+      <w:proofErr w:type="spellEnd"/>
+      <w:r>
+        <w:rPr>
+          <w:rFonts w:ascii="Times New Roman" w:eastAsia="Times New Roman" w:hAnsi="Times New Roman" w:cs="Times New Roman"/>
+          <w:color w:val="FF0000"/>
+          <w:sz w:val="24"/>
+          <w:szCs w:val="24"/>
+        </w:rPr>
+        <w:t xml:space="preserve"> </w:t>
+      </w:r>
+      <w:proofErr w:type="spellStart"/>
       <w:r>
         <w:rPr>
           <w:rFonts w:ascii="Times New Roman" w:eastAsia="Times New Roman" w:hAnsi="Times New Roman" w:cs="Times New Roman"/>
@@ -200,7 +964,115 @@
           <w:sz w:val="24"/>
           <w:szCs w:val="24"/>
         </w:rPr>
-        <w:t>c năng gì thì đăng ký , ch</w:t>
+        <w:t>c</w:t>
+      </w:r>
+      <w:proofErr w:type="spellEnd"/>
+      <w:r>
+        <w:rPr>
+          <w:rFonts w:ascii="Times New Roman" w:eastAsia="Times New Roman" w:hAnsi="Times New Roman" w:cs="Times New Roman"/>
+          <w:sz w:val="24"/>
+          <w:szCs w:val="24"/>
+        </w:rPr>
+        <w:t xml:space="preserve"> </w:t>
+      </w:r>
+      <w:proofErr w:type="spellStart"/>
+      <w:r>
+        <w:rPr>
+          <w:rFonts w:ascii="Times New Roman" w:eastAsia="Times New Roman" w:hAnsi="Times New Roman" w:cs="Times New Roman"/>
+          <w:sz w:val="24"/>
+          <w:szCs w:val="24"/>
+        </w:rPr>
+        <w:t>năng</w:t>
+      </w:r>
+      <w:proofErr w:type="spellEnd"/>
+      <w:r>
+        <w:rPr>
+          <w:rFonts w:ascii="Times New Roman" w:eastAsia="Times New Roman" w:hAnsi="Times New Roman" w:cs="Times New Roman"/>
+          <w:sz w:val="24"/>
+          <w:szCs w:val="24"/>
+        </w:rPr>
+        <w:t xml:space="preserve"> </w:t>
+      </w:r>
+      <w:proofErr w:type="spellStart"/>
+      <w:r>
+        <w:rPr>
+          <w:rFonts w:ascii="Times New Roman" w:eastAsia="Times New Roman" w:hAnsi="Times New Roman" w:cs="Times New Roman"/>
+          <w:sz w:val="24"/>
+          <w:szCs w:val="24"/>
+        </w:rPr>
+        <w:t>gì</w:t>
+      </w:r>
+      <w:proofErr w:type="spellEnd"/>
+      <w:r>
+        <w:rPr>
+          <w:rFonts w:ascii="Times New Roman" w:eastAsia="Times New Roman" w:hAnsi="Times New Roman" w:cs="Times New Roman"/>
+          <w:sz w:val="24"/>
+          <w:szCs w:val="24"/>
+        </w:rPr>
+        <w:t xml:space="preserve"> </w:t>
+      </w:r>
+      <w:proofErr w:type="spellStart"/>
+      <w:r>
+        <w:rPr>
+          <w:rFonts w:ascii="Times New Roman" w:eastAsia="Times New Roman" w:hAnsi="Times New Roman" w:cs="Times New Roman"/>
+          <w:sz w:val="24"/>
+          <w:szCs w:val="24"/>
+        </w:rPr>
+        <w:t>thì</w:t>
+      </w:r>
+      <w:proofErr w:type="spellEnd"/>
+      <w:r>
+        <w:rPr>
+          <w:rFonts w:ascii="Times New Roman" w:eastAsia="Times New Roman" w:hAnsi="Times New Roman" w:cs="Times New Roman"/>
+          <w:sz w:val="24"/>
+          <w:szCs w:val="24"/>
+        </w:rPr>
+        <w:t xml:space="preserve"> </w:t>
+      </w:r>
+      <w:proofErr w:type="spellStart"/>
+      <w:r>
+        <w:rPr>
+          <w:rFonts w:ascii="Times New Roman" w:eastAsia="Times New Roman" w:hAnsi="Times New Roman" w:cs="Times New Roman"/>
+          <w:sz w:val="24"/>
+          <w:szCs w:val="24"/>
+        </w:rPr>
+        <w:t>đăng</w:t>
+      </w:r>
+      <w:proofErr w:type="spellEnd"/>
+      <w:r>
+        <w:rPr>
+          <w:rFonts w:ascii="Times New Roman" w:eastAsia="Times New Roman" w:hAnsi="Times New Roman" w:cs="Times New Roman"/>
+          <w:sz w:val="24"/>
+          <w:szCs w:val="24"/>
+        </w:rPr>
+        <w:t xml:space="preserve"> </w:t>
+      </w:r>
+      <w:proofErr w:type="spellStart"/>
+      <w:r>
+        <w:rPr>
+          <w:rFonts w:ascii="Times New Roman" w:eastAsia="Times New Roman" w:hAnsi="Times New Roman" w:cs="Times New Roman"/>
+          <w:sz w:val="24"/>
+          <w:szCs w:val="24"/>
+        </w:rPr>
+        <w:t>ký</w:t>
+      </w:r>
+      <w:proofErr w:type="spellEnd"/>
+      <w:r>
+        <w:rPr>
+          <w:rFonts w:ascii="Times New Roman" w:eastAsia="Times New Roman" w:hAnsi="Times New Roman" w:cs="Times New Roman"/>
+          <w:sz w:val="24"/>
+          <w:szCs w:val="24"/>
+        </w:rPr>
+        <w:t xml:space="preserve"> , </w:t>
+      </w:r>
+      <w:proofErr w:type="spellStart"/>
+      <w:r>
+        <w:rPr>
+          <w:rFonts w:ascii="Times New Roman" w:eastAsia="Times New Roman" w:hAnsi="Times New Roman" w:cs="Times New Roman"/>
+          <w:sz w:val="24"/>
+          <w:szCs w:val="24"/>
+        </w:rPr>
+        <w:t>ch</w:t>
       </w:r>
       <w:r>
         <w:rPr>
@@ -210,13 +1082,77 @@
         </w:rPr>
         <w:t>ứ</w:t>
       </w:r>
-      <w:r>
-        <w:rPr>
-          <w:rFonts w:ascii="Times New Roman" w:eastAsia="Times New Roman" w:hAnsi="Times New Roman" w:cs="Times New Roman"/>
-          <w:sz w:val="24"/>
-          <w:szCs w:val="24"/>
-        </w:rPr>
-        <w:t xml:space="preserve"> phân ra hông bi</w:t>
+      <w:proofErr w:type="spellEnd"/>
+      <w:r>
+        <w:rPr>
+          <w:rFonts w:ascii="Times New Roman" w:eastAsia="Times New Roman" w:hAnsi="Times New Roman" w:cs="Times New Roman"/>
+          <w:sz w:val="24"/>
+          <w:szCs w:val="24"/>
+        </w:rPr>
+        <w:t xml:space="preserve"> </w:t>
+      </w:r>
+      <w:proofErr w:type="spellStart"/>
+      <w:r>
+        <w:rPr>
+          <w:rFonts w:ascii="Times New Roman" w:eastAsia="Times New Roman" w:hAnsi="Times New Roman" w:cs="Times New Roman"/>
+          <w:sz w:val="24"/>
+          <w:szCs w:val="24"/>
+        </w:rPr>
+        <w:t>phân</w:t>
+      </w:r>
+      <w:proofErr w:type="spellEnd"/>
+      <w:r>
+        <w:rPr>
+          <w:rFonts w:ascii="Times New Roman" w:eastAsia="Times New Roman" w:hAnsi="Times New Roman" w:cs="Times New Roman"/>
+          <w:sz w:val="24"/>
+          <w:szCs w:val="24"/>
+        </w:rPr>
+        <w:t xml:space="preserve"> </w:t>
+      </w:r>
+      <w:proofErr w:type="spellStart"/>
+      <w:r>
+        <w:rPr>
+          <w:rFonts w:ascii="Times New Roman" w:eastAsia="Times New Roman" w:hAnsi="Times New Roman" w:cs="Times New Roman"/>
+          <w:sz w:val="24"/>
+          <w:szCs w:val="24"/>
+        </w:rPr>
+        <w:t>ra</w:t>
+      </w:r>
+      <w:proofErr w:type="spellEnd"/>
+      <w:r>
+        <w:rPr>
+          <w:rFonts w:ascii="Times New Roman" w:eastAsia="Times New Roman" w:hAnsi="Times New Roman" w:cs="Times New Roman"/>
+          <w:sz w:val="24"/>
+          <w:szCs w:val="24"/>
+        </w:rPr>
+        <w:t xml:space="preserve"> </w:t>
+      </w:r>
+      <w:proofErr w:type="spellStart"/>
+      <w:r>
+        <w:rPr>
+          <w:rFonts w:ascii="Times New Roman" w:eastAsia="Times New Roman" w:hAnsi="Times New Roman" w:cs="Times New Roman"/>
+          <w:sz w:val="24"/>
+          <w:szCs w:val="24"/>
+        </w:rPr>
+        <w:t>hông</w:t>
+      </w:r>
+      <w:proofErr w:type="spellEnd"/>
+      <w:r>
+        <w:rPr>
+          <w:rFonts w:ascii="Times New Roman" w:eastAsia="Times New Roman" w:hAnsi="Times New Roman" w:cs="Times New Roman"/>
+          <w:sz w:val="24"/>
+          <w:szCs w:val="24"/>
+        </w:rPr>
+        <w:t xml:space="preserve"> </w:t>
+      </w:r>
+      <w:proofErr w:type="spellStart"/>
+      <w:r>
+        <w:rPr>
+          <w:rFonts w:ascii="Times New Roman" w:eastAsia="Times New Roman" w:hAnsi="Times New Roman" w:cs="Times New Roman"/>
+          <w:sz w:val="24"/>
+          <w:szCs w:val="24"/>
+        </w:rPr>
+        <w:t>bi</w:t>
       </w:r>
       <w:r>
         <w:rPr>
@@ -232,7 +1168,43 @@
           <w:sz w:val="24"/>
           <w:szCs w:val="24"/>
         </w:rPr>
-        <w:t>t các b</w:t>
+        <w:t>t</w:t>
+      </w:r>
+      <w:proofErr w:type="spellEnd"/>
+      <w:r>
+        <w:rPr>
+          <w:rFonts w:ascii="Times New Roman" w:eastAsia="Times New Roman" w:hAnsi="Times New Roman" w:cs="Times New Roman"/>
+          <w:sz w:val="24"/>
+          <w:szCs w:val="24"/>
+        </w:rPr>
+        <w:t xml:space="preserve"> </w:t>
+      </w:r>
+      <w:proofErr w:type="spellStart"/>
+      <w:r>
+        <w:rPr>
+          <w:rFonts w:ascii="Times New Roman" w:eastAsia="Times New Roman" w:hAnsi="Times New Roman" w:cs="Times New Roman"/>
+          <w:sz w:val="24"/>
+          <w:szCs w:val="24"/>
+        </w:rPr>
+        <w:t>các</w:t>
+      </w:r>
+      <w:proofErr w:type="spellEnd"/>
+      <w:r>
+        <w:rPr>
+          <w:rFonts w:ascii="Times New Roman" w:eastAsia="Times New Roman" w:hAnsi="Times New Roman" w:cs="Times New Roman"/>
+          <w:sz w:val="24"/>
+          <w:szCs w:val="24"/>
+        </w:rPr>
+        <w:t xml:space="preserve"> </w:t>
+      </w:r>
+      <w:proofErr w:type="spellStart"/>
+      <w:r>
+        <w:rPr>
+          <w:rFonts w:ascii="Times New Roman" w:eastAsia="Times New Roman" w:hAnsi="Times New Roman" w:cs="Times New Roman"/>
+          <w:sz w:val="24"/>
+          <w:szCs w:val="24"/>
+        </w:rPr>
+        <w:t>b</w:t>
       </w:r>
       <w:r>
         <w:rPr>
@@ -248,7 +1220,43 @@
           <w:sz w:val="24"/>
           <w:szCs w:val="24"/>
         </w:rPr>
-        <w:t>n có m</w:t>
+        <w:t>n</w:t>
+      </w:r>
+      <w:proofErr w:type="spellEnd"/>
+      <w:r>
+        <w:rPr>
+          <w:rFonts w:ascii="Times New Roman" w:eastAsia="Times New Roman" w:hAnsi="Times New Roman" w:cs="Times New Roman"/>
+          <w:sz w:val="24"/>
+          <w:szCs w:val="24"/>
+        </w:rPr>
+        <w:t xml:space="preserve"> </w:t>
+      </w:r>
+      <w:proofErr w:type="spellStart"/>
+      <w:r>
+        <w:rPr>
+          <w:rFonts w:ascii="Times New Roman" w:eastAsia="Times New Roman" w:hAnsi="Times New Roman" w:cs="Times New Roman"/>
+          <w:sz w:val="24"/>
+          <w:szCs w:val="24"/>
+        </w:rPr>
+        <w:t>có</w:t>
+      </w:r>
+      <w:proofErr w:type="spellEnd"/>
+      <w:r>
+        <w:rPr>
+          <w:rFonts w:ascii="Times New Roman" w:eastAsia="Times New Roman" w:hAnsi="Times New Roman" w:cs="Times New Roman"/>
+          <w:sz w:val="24"/>
+          <w:szCs w:val="24"/>
+        </w:rPr>
+        <w:t xml:space="preserve"> </w:t>
+      </w:r>
+      <w:proofErr w:type="spellStart"/>
+      <w:r>
+        <w:rPr>
+          <w:rFonts w:ascii="Times New Roman" w:eastAsia="Times New Roman" w:hAnsi="Times New Roman" w:cs="Times New Roman"/>
+          <w:sz w:val="24"/>
+          <w:szCs w:val="24"/>
+        </w:rPr>
+        <w:t>m</w:t>
       </w:r>
       <w:r>
         <w:rPr>
@@ -264,7 +1272,43 @@
           <w:sz w:val="24"/>
           <w:szCs w:val="24"/>
         </w:rPr>
-        <w:t>n hông n</w:t>
+        <w:t>n</w:t>
+      </w:r>
+      <w:proofErr w:type="spellEnd"/>
+      <w:r>
+        <w:rPr>
+          <w:rFonts w:ascii="Times New Roman" w:eastAsia="Times New Roman" w:hAnsi="Times New Roman" w:cs="Times New Roman"/>
+          <w:sz w:val="24"/>
+          <w:szCs w:val="24"/>
+        </w:rPr>
+        <w:t xml:space="preserve"> </w:t>
+      </w:r>
+      <w:proofErr w:type="spellStart"/>
+      <w:r>
+        <w:rPr>
+          <w:rFonts w:ascii="Times New Roman" w:eastAsia="Times New Roman" w:hAnsi="Times New Roman" w:cs="Times New Roman"/>
+          <w:sz w:val="24"/>
+          <w:szCs w:val="24"/>
+        </w:rPr>
+        <w:t>hông</w:t>
+      </w:r>
+      <w:proofErr w:type="spellEnd"/>
+      <w:r>
+        <w:rPr>
+          <w:rFonts w:ascii="Times New Roman" w:eastAsia="Times New Roman" w:hAnsi="Times New Roman" w:cs="Times New Roman"/>
+          <w:sz w:val="24"/>
+          <w:szCs w:val="24"/>
+        </w:rPr>
+        <w:t xml:space="preserve"> </w:t>
+      </w:r>
+      <w:proofErr w:type="spellStart"/>
+      <w:r>
+        <w:rPr>
+          <w:rFonts w:ascii="Times New Roman" w:eastAsia="Times New Roman" w:hAnsi="Times New Roman" w:cs="Times New Roman"/>
+          <w:sz w:val="24"/>
+          <w:szCs w:val="24"/>
+        </w:rPr>
+        <w:t>n</w:t>
       </w:r>
       <w:r>
         <w:rPr>
@@ -280,7 +1324,16 @@
           <w:sz w:val="24"/>
           <w:szCs w:val="24"/>
         </w:rPr>
-        <w:t xml:space="preserve">a </w:t>
+        <w:t>a</w:t>
+      </w:r>
+      <w:proofErr w:type="spellEnd"/>
+      <w:r>
+        <w:rPr>
+          <w:rFonts w:ascii="Times New Roman" w:eastAsia="Times New Roman" w:hAnsi="Times New Roman" w:cs="Times New Roman"/>
+          <w:sz w:val="24"/>
+          <w:szCs w:val="24"/>
+        </w:rPr>
+        <w:t xml:space="preserve"> </w:t>
       </w:r>
       <w:r>
         <w:rPr>
@@ -414,13 +1467,437 @@
         </w:rPr>
         <w:t xml:space="preserve"> N </w:t>
       </w:r>
-      <w:r>
-        <w:rPr>
-          <w:rFonts w:ascii="Times New Roman" w:eastAsia="Times New Roman" w:hAnsi="Times New Roman" w:cs="Times New Roman"/>
-          <w:sz w:val="24"/>
-          <w:szCs w:val="24"/>
-        </w:rPr>
-        <w:t>Tìm nâng cao (X) , tạm thời chưa làm phân trang, do cái DataList hông hỗ trợ phân trang, khi nào xong còn thời gian sẽ làm.</w:t>
+      <w:proofErr w:type="spellStart"/>
+      <w:r>
+        <w:rPr>
+          <w:rFonts w:ascii="Times New Roman" w:eastAsia="Times New Roman" w:hAnsi="Times New Roman" w:cs="Times New Roman"/>
+          <w:sz w:val="24"/>
+          <w:szCs w:val="24"/>
+        </w:rPr>
+        <w:t>Tìm</w:t>
+      </w:r>
+      <w:proofErr w:type="spellEnd"/>
+      <w:r>
+        <w:rPr>
+          <w:rFonts w:ascii="Times New Roman" w:eastAsia="Times New Roman" w:hAnsi="Times New Roman" w:cs="Times New Roman"/>
+          <w:sz w:val="24"/>
+          <w:szCs w:val="24"/>
+        </w:rPr>
+        <w:t xml:space="preserve"> </w:t>
+      </w:r>
+      <w:proofErr w:type="spellStart"/>
+      <w:r>
+        <w:rPr>
+          <w:rFonts w:ascii="Times New Roman" w:eastAsia="Times New Roman" w:hAnsi="Times New Roman" w:cs="Times New Roman"/>
+          <w:sz w:val="24"/>
+          <w:szCs w:val="24"/>
+        </w:rPr>
+        <w:t>nâng</w:t>
+      </w:r>
+      <w:proofErr w:type="spellEnd"/>
+      <w:r>
+        <w:rPr>
+          <w:rFonts w:ascii="Times New Roman" w:eastAsia="Times New Roman" w:hAnsi="Times New Roman" w:cs="Times New Roman"/>
+          <w:sz w:val="24"/>
+          <w:szCs w:val="24"/>
+        </w:rPr>
+        <w:t xml:space="preserve"> </w:t>
+      </w:r>
+      <w:proofErr w:type="spellStart"/>
+      <w:r>
+        <w:rPr>
+          <w:rFonts w:ascii="Times New Roman" w:eastAsia="Times New Roman" w:hAnsi="Times New Roman" w:cs="Times New Roman"/>
+          <w:sz w:val="24"/>
+          <w:szCs w:val="24"/>
+        </w:rPr>
+        <w:t>cao</w:t>
+      </w:r>
+      <w:proofErr w:type="spellEnd"/>
+      <w:r>
+        <w:rPr>
+          <w:rFonts w:ascii="Times New Roman" w:eastAsia="Times New Roman" w:hAnsi="Times New Roman" w:cs="Times New Roman"/>
+          <w:sz w:val="24"/>
+          <w:szCs w:val="24"/>
+        </w:rPr>
+        <w:t xml:space="preserve"> (X</w:t>
+      </w:r>
+      <w:proofErr w:type="gramStart"/>
+      <w:r>
+        <w:rPr>
+          <w:rFonts w:ascii="Times New Roman" w:eastAsia="Times New Roman" w:hAnsi="Times New Roman" w:cs="Times New Roman"/>
+          <w:sz w:val="24"/>
+          <w:szCs w:val="24"/>
+        </w:rPr>
+        <w:t>) ,</w:t>
+      </w:r>
+      <w:proofErr w:type="gramEnd"/>
+      <w:r>
+        <w:rPr>
+          <w:rFonts w:ascii="Times New Roman" w:eastAsia="Times New Roman" w:hAnsi="Times New Roman" w:cs="Times New Roman"/>
+          <w:sz w:val="24"/>
+          <w:szCs w:val="24"/>
+        </w:rPr>
+        <w:t xml:space="preserve"> </w:t>
+      </w:r>
+      <w:proofErr w:type="spellStart"/>
+      <w:r>
+        <w:rPr>
+          <w:rFonts w:ascii="Times New Roman" w:eastAsia="Times New Roman" w:hAnsi="Times New Roman" w:cs="Times New Roman"/>
+          <w:sz w:val="24"/>
+          <w:szCs w:val="24"/>
+        </w:rPr>
+        <w:t>tạm</w:t>
+      </w:r>
+      <w:proofErr w:type="spellEnd"/>
+      <w:r>
+        <w:rPr>
+          <w:rFonts w:ascii="Times New Roman" w:eastAsia="Times New Roman" w:hAnsi="Times New Roman" w:cs="Times New Roman"/>
+          <w:sz w:val="24"/>
+          <w:szCs w:val="24"/>
+        </w:rPr>
+        <w:t xml:space="preserve"> </w:t>
+      </w:r>
+      <w:proofErr w:type="spellStart"/>
+      <w:r>
+        <w:rPr>
+          <w:rFonts w:ascii="Times New Roman" w:eastAsia="Times New Roman" w:hAnsi="Times New Roman" w:cs="Times New Roman"/>
+          <w:sz w:val="24"/>
+          <w:szCs w:val="24"/>
+        </w:rPr>
+        <w:t>thời</w:t>
+      </w:r>
+      <w:proofErr w:type="spellEnd"/>
+      <w:r>
+        <w:rPr>
+          <w:rFonts w:ascii="Times New Roman" w:eastAsia="Times New Roman" w:hAnsi="Times New Roman" w:cs="Times New Roman"/>
+          <w:sz w:val="24"/>
+          <w:szCs w:val="24"/>
+        </w:rPr>
+        <w:t xml:space="preserve"> </w:t>
+      </w:r>
+      <w:proofErr w:type="spellStart"/>
+      <w:r>
+        <w:rPr>
+          <w:rFonts w:ascii="Times New Roman" w:eastAsia="Times New Roman" w:hAnsi="Times New Roman" w:cs="Times New Roman"/>
+          <w:sz w:val="24"/>
+          <w:szCs w:val="24"/>
+        </w:rPr>
+        <w:t>chưa</w:t>
+      </w:r>
+      <w:proofErr w:type="spellEnd"/>
+      <w:r>
+        <w:rPr>
+          <w:rFonts w:ascii="Times New Roman" w:eastAsia="Times New Roman" w:hAnsi="Times New Roman" w:cs="Times New Roman"/>
+          <w:sz w:val="24"/>
+          <w:szCs w:val="24"/>
+        </w:rPr>
+        <w:t xml:space="preserve"> </w:t>
+      </w:r>
+      <w:proofErr w:type="spellStart"/>
+      <w:r>
+        <w:rPr>
+          <w:rFonts w:ascii="Times New Roman" w:eastAsia="Times New Roman" w:hAnsi="Times New Roman" w:cs="Times New Roman"/>
+          <w:sz w:val="24"/>
+          <w:szCs w:val="24"/>
+        </w:rPr>
+        <w:t>làm</w:t>
+      </w:r>
+      <w:proofErr w:type="spellEnd"/>
+      <w:r>
+        <w:rPr>
+          <w:rFonts w:ascii="Times New Roman" w:eastAsia="Times New Roman" w:hAnsi="Times New Roman" w:cs="Times New Roman"/>
+          <w:sz w:val="24"/>
+          <w:szCs w:val="24"/>
+        </w:rPr>
+        <w:t xml:space="preserve"> </w:t>
+      </w:r>
+      <w:proofErr w:type="spellStart"/>
+      <w:r>
+        <w:rPr>
+          <w:rFonts w:ascii="Times New Roman" w:eastAsia="Times New Roman" w:hAnsi="Times New Roman" w:cs="Times New Roman"/>
+          <w:sz w:val="24"/>
+          <w:szCs w:val="24"/>
+        </w:rPr>
+        <w:t>phân</w:t>
+      </w:r>
+      <w:proofErr w:type="spellEnd"/>
+      <w:r>
+        <w:rPr>
+          <w:rFonts w:ascii="Times New Roman" w:eastAsia="Times New Roman" w:hAnsi="Times New Roman" w:cs="Times New Roman"/>
+          <w:sz w:val="24"/>
+          <w:szCs w:val="24"/>
+        </w:rPr>
+        <w:t xml:space="preserve"> </w:t>
+      </w:r>
+      <w:proofErr w:type="spellStart"/>
+      <w:r>
+        <w:rPr>
+          <w:rFonts w:ascii="Times New Roman" w:eastAsia="Times New Roman" w:hAnsi="Times New Roman" w:cs="Times New Roman"/>
+          <w:sz w:val="24"/>
+          <w:szCs w:val="24"/>
+        </w:rPr>
+        <w:t>trang</w:t>
+      </w:r>
+      <w:proofErr w:type="spellEnd"/>
+      <w:r>
+        <w:rPr>
+          <w:rFonts w:ascii="Times New Roman" w:eastAsia="Times New Roman" w:hAnsi="Times New Roman" w:cs="Times New Roman"/>
+          <w:sz w:val="24"/>
+          <w:szCs w:val="24"/>
+        </w:rPr>
+        <w:t xml:space="preserve">, do </w:t>
+      </w:r>
+      <w:proofErr w:type="spellStart"/>
+      <w:r>
+        <w:rPr>
+          <w:rFonts w:ascii="Times New Roman" w:eastAsia="Times New Roman" w:hAnsi="Times New Roman" w:cs="Times New Roman"/>
+          <w:sz w:val="24"/>
+          <w:szCs w:val="24"/>
+        </w:rPr>
+        <w:t>cái</w:t>
+      </w:r>
+      <w:proofErr w:type="spellEnd"/>
+      <w:r>
+        <w:rPr>
+          <w:rFonts w:ascii="Times New Roman" w:eastAsia="Times New Roman" w:hAnsi="Times New Roman" w:cs="Times New Roman"/>
+          <w:sz w:val="24"/>
+          <w:szCs w:val="24"/>
+        </w:rPr>
+        <w:t xml:space="preserve"> </w:t>
+      </w:r>
+      <w:proofErr w:type="spellStart"/>
+      <w:r>
+        <w:rPr>
+          <w:rFonts w:ascii="Times New Roman" w:eastAsia="Times New Roman" w:hAnsi="Times New Roman" w:cs="Times New Roman"/>
+          <w:sz w:val="24"/>
+          <w:szCs w:val="24"/>
+        </w:rPr>
+        <w:t>DataList</w:t>
+      </w:r>
+      <w:proofErr w:type="spellEnd"/>
+      <w:r>
+        <w:rPr>
+          <w:rFonts w:ascii="Times New Roman" w:eastAsia="Times New Roman" w:hAnsi="Times New Roman" w:cs="Times New Roman"/>
+          <w:sz w:val="24"/>
+          <w:szCs w:val="24"/>
+        </w:rPr>
+        <w:t xml:space="preserve"> </w:t>
+      </w:r>
+      <w:proofErr w:type="spellStart"/>
+      <w:r>
+        <w:rPr>
+          <w:rFonts w:ascii="Times New Roman" w:eastAsia="Times New Roman" w:hAnsi="Times New Roman" w:cs="Times New Roman"/>
+          <w:sz w:val="24"/>
+          <w:szCs w:val="24"/>
+        </w:rPr>
+        <w:t>hông</w:t>
+      </w:r>
+      <w:proofErr w:type="spellEnd"/>
+      <w:r>
+        <w:rPr>
+          <w:rFonts w:ascii="Times New Roman" w:eastAsia="Times New Roman" w:hAnsi="Times New Roman" w:cs="Times New Roman"/>
+          <w:sz w:val="24"/>
+          <w:szCs w:val="24"/>
+        </w:rPr>
+        <w:t xml:space="preserve"> </w:t>
+      </w:r>
+      <w:proofErr w:type="spellStart"/>
+      <w:r>
+        <w:rPr>
+          <w:rFonts w:ascii="Times New Roman" w:eastAsia="Times New Roman" w:hAnsi="Times New Roman" w:cs="Times New Roman"/>
+          <w:sz w:val="24"/>
+          <w:szCs w:val="24"/>
+        </w:rPr>
+        <w:t>hô</w:t>
+      </w:r>
+      <w:proofErr w:type="spellEnd"/>
+      <w:r>
+        <w:rPr>
+          <w:rFonts w:ascii="Times New Roman" w:eastAsia="Times New Roman" w:hAnsi="Times New Roman" w:cs="Times New Roman"/>
+          <w:sz w:val="24"/>
+          <w:szCs w:val="24"/>
+        </w:rPr>
+        <w:t xml:space="preserve">̃ </w:t>
+      </w:r>
+      <w:proofErr w:type="spellStart"/>
+      <w:r>
+        <w:rPr>
+          <w:rFonts w:ascii="Times New Roman" w:eastAsia="Times New Roman" w:hAnsi="Times New Roman" w:cs="Times New Roman"/>
+          <w:sz w:val="24"/>
+          <w:szCs w:val="24"/>
+        </w:rPr>
+        <w:t>trơ</w:t>
+      </w:r>
+      <w:proofErr w:type="spellEnd"/>
+      <w:r>
+        <w:rPr>
+          <w:rFonts w:ascii="Times New Roman" w:eastAsia="Times New Roman" w:hAnsi="Times New Roman" w:cs="Times New Roman"/>
+          <w:sz w:val="24"/>
+          <w:szCs w:val="24"/>
+        </w:rPr>
+        <w:t xml:space="preserve">̣ </w:t>
+      </w:r>
+      <w:proofErr w:type="spellStart"/>
+      <w:r>
+        <w:rPr>
+          <w:rFonts w:ascii="Times New Roman" w:eastAsia="Times New Roman" w:hAnsi="Times New Roman" w:cs="Times New Roman"/>
+          <w:sz w:val="24"/>
+          <w:szCs w:val="24"/>
+        </w:rPr>
+        <w:t>phân</w:t>
+      </w:r>
+      <w:proofErr w:type="spellEnd"/>
+      <w:r>
+        <w:rPr>
+          <w:rFonts w:ascii="Times New Roman" w:eastAsia="Times New Roman" w:hAnsi="Times New Roman" w:cs="Times New Roman"/>
+          <w:sz w:val="24"/>
+          <w:szCs w:val="24"/>
+        </w:rPr>
+        <w:t xml:space="preserve"> </w:t>
+      </w:r>
+      <w:proofErr w:type="spellStart"/>
+      <w:r>
+        <w:rPr>
+          <w:rFonts w:ascii="Times New Roman" w:eastAsia="Times New Roman" w:hAnsi="Times New Roman" w:cs="Times New Roman"/>
+          <w:sz w:val="24"/>
+          <w:szCs w:val="24"/>
+        </w:rPr>
+        <w:t>trang</w:t>
+      </w:r>
+      <w:proofErr w:type="spellEnd"/>
+      <w:r>
+        <w:rPr>
+          <w:rFonts w:ascii="Times New Roman" w:eastAsia="Times New Roman" w:hAnsi="Times New Roman" w:cs="Times New Roman"/>
+          <w:sz w:val="24"/>
+          <w:szCs w:val="24"/>
+        </w:rPr>
+        <w:t xml:space="preserve">, </w:t>
+      </w:r>
+      <w:proofErr w:type="spellStart"/>
+      <w:r>
+        <w:rPr>
+          <w:rFonts w:ascii="Times New Roman" w:eastAsia="Times New Roman" w:hAnsi="Times New Roman" w:cs="Times New Roman"/>
+          <w:sz w:val="24"/>
+          <w:szCs w:val="24"/>
+        </w:rPr>
+        <w:t>khi</w:t>
+      </w:r>
+      <w:proofErr w:type="spellEnd"/>
+      <w:r>
+        <w:rPr>
+          <w:rFonts w:ascii="Times New Roman" w:eastAsia="Times New Roman" w:hAnsi="Times New Roman" w:cs="Times New Roman"/>
+          <w:sz w:val="24"/>
+          <w:szCs w:val="24"/>
+        </w:rPr>
+        <w:t xml:space="preserve"> </w:t>
+      </w:r>
+      <w:proofErr w:type="spellStart"/>
+      <w:r>
+        <w:rPr>
+          <w:rFonts w:ascii="Times New Roman" w:eastAsia="Times New Roman" w:hAnsi="Times New Roman" w:cs="Times New Roman"/>
+          <w:sz w:val="24"/>
+          <w:szCs w:val="24"/>
+        </w:rPr>
+        <w:t>nào</w:t>
+      </w:r>
+      <w:proofErr w:type="spellEnd"/>
+      <w:r>
+        <w:rPr>
+          <w:rFonts w:ascii="Times New Roman" w:eastAsia="Times New Roman" w:hAnsi="Times New Roman" w:cs="Times New Roman"/>
+          <w:sz w:val="24"/>
+          <w:szCs w:val="24"/>
+        </w:rPr>
+        <w:t xml:space="preserve"> </w:t>
+      </w:r>
+      <w:proofErr w:type="spellStart"/>
+      <w:r>
+        <w:rPr>
+          <w:rFonts w:ascii="Times New Roman" w:eastAsia="Times New Roman" w:hAnsi="Times New Roman" w:cs="Times New Roman"/>
+          <w:sz w:val="24"/>
+          <w:szCs w:val="24"/>
+        </w:rPr>
+        <w:t>xong</w:t>
+      </w:r>
+      <w:proofErr w:type="spellEnd"/>
+      <w:r>
+        <w:rPr>
+          <w:rFonts w:ascii="Times New Roman" w:eastAsia="Times New Roman" w:hAnsi="Times New Roman" w:cs="Times New Roman"/>
+          <w:sz w:val="24"/>
+          <w:szCs w:val="24"/>
+        </w:rPr>
+        <w:t xml:space="preserve"> </w:t>
+      </w:r>
+      <w:proofErr w:type="spellStart"/>
+      <w:r>
+        <w:rPr>
+          <w:rFonts w:ascii="Times New Roman" w:eastAsia="Times New Roman" w:hAnsi="Times New Roman" w:cs="Times New Roman"/>
+          <w:sz w:val="24"/>
+          <w:szCs w:val="24"/>
+        </w:rPr>
+        <w:t>còn</w:t>
+      </w:r>
+      <w:proofErr w:type="spellEnd"/>
+      <w:r>
+        <w:rPr>
+          <w:rFonts w:ascii="Times New Roman" w:eastAsia="Times New Roman" w:hAnsi="Times New Roman" w:cs="Times New Roman"/>
+          <w:sz w:val="24"/>
+          <w:szCs w:val="24"/>
+        </w:rPr>
+        <w:t xml:space="preserve"> </w:t>
+      </w:r>
+      <w:proofErr w:type="spellStart"/>
+      <w:r>
+        <w:rPr>
+          <w:rFonts w:ascii="Times New Roman" w:eastAsia="Times New Roman" w:hAnsi="Times New Roman" w:cs="Times New Roman"/>
+          <w:sz w:val="24"/>
+          <w:szCs w:val="24"/>
+        </w:rPr>
+        <w:t>thời</w:t>
+      </w:r>
+      <w:proofErr w:type="spellEnd"/>
+      <w:r>
+        <w:rPr>
+          <w:rFonts w:ascii="Times New Roman" w:eastAsia="Times New Roman" w:hAnsi="Times New Roman" w:cs="Times New Roman"/>
+          <w:sz w:val="24"/>
+          <w:szCs w:val="24"/>
+        </w:rPr>
+        <w:t xml:space="preserve"> </w:t>
+      </w:r>
+      <w:proofErr w:type="spellStart"/>
+      <w:r>
+        <w:rPr>
+          <w:rFonts w:ascii="Times New Roman" w:eastAsia="Times New Roman" w:hAnsi="Times New Roman" w:cs="Times New Roman"/>
+          <w:sz w:val="24"/>
+          <w:szCs w:val="24"/>
+        </w:rPr>
+        <w:t>gian</w:t>
+      </w:r>
+      <w:proofErr w:type="spellEnd"/>
+      <w:r>
+        <w:rPr>
+          <w:rFonts w:ascii="Times New Roman" w:eastAsia="Times New Roman" w:hAnsi="Times New Roman" w:cs="Times New Roman"/>
+          <w:sz w:val="24"/>
+          <w:szCs w:val="24"/>
+        </w:rPr>
+        <w:t xml:space="preserve"> sẽ </w:t>
+      </w:r>
+      <w:proofErr w:type="spellStart"/>
+      <w:r>
+        <w:rPr>
+          <w:rFonts w:ascii="Times New Roman" w:eastAsia="Times New Roman" w:hAnsi="Times New Roman" w:cs="Times New Roman"/>
+          <w:sz w:val="24"/>
+          <w:szCs w:val="24"/>
+        </w:rPr>
+        <w:t>làm</w:t>
+      </w:r>
+      <w:proofErr w:type="spellEnd"/>
+      <w:r>
+        <w:rPr>
+          <w:rFonts w:ascii="Times New Roman" w:eastAsia="Times New Roman" w:hAnsi="Times New Roman" w:cs="Times New Roman"/>
+          <w:sz w:val="24"/>
+          <w:szCs w:val="24"/>
+        </w:rPr>
+        <w:t>.</w:t>
       </w:r>
     </w:p>
     <w:p>
@@ -498,8 +1975,18 @@
           <w:sz w:val="24"/>
           <w:szCs w:val="24"/>
         </w:rPr>
-        <w:t xml:space="preserve"> Ngọc</w:t>
-      </w:r>
+        <w:t xml:space="preserve"> </w:t>
+      </w:r>
+      <w:proofErr w:type="spellStart"/>
+      <w:r>
+        <w:rPr>
+          <w:rFonts w:ascii="Times New Roman" w:eastAsia="Times New Roman" w:hAnsi="Times New Roman" w:cs="Times New Roman"/>
+          <w:sz w:val="24"/>
+          <w:szCs w:val="24"/>
+        </w:rPr>
+        <w:t>Ngọc</w:t>
+      </w:r>
+      <w:proofErr w:type="spellEnd"/>
       <w:r>
         <w:rPr>
           <w:rFonts w:ascii="Times New Roman" w:eastAsia="Times New Roman" w:hAnsi="Times New Roman" w:cs="Times New Roman"/>
@@ -573,6 +2060,14 @@
         </w:rPr>
         <w:t>2.2.4</w:t>
       </w:r>
+      <w:r>
+        <w:rPr>
+          <w:rFonts w:ascii="Times New Roman" w:eastAsia="Times New Roman" w:hAnsi="Times New Roman" w:cs="Times New Roman"/>
+          <w:sz w:val="24"/>
+          <w:szCs w:val="24"/>
+        </w:rPr>
+        <w:t>P</w:t>
+      </w:r>
     </w:p>
     <w:p>
       <w:pPr>
@@ -625,13 +2120,23 @@
         </w:rPr>
         <w:t xml:space="preserve">2.3.2 </w:t>
       </w:r>
-      <w:r>
-        <w:rPr>
-          <w:rFonts w:ascii="Times New Roman" w:eastAsia="Times New Roman" w:hAnsi="Times New Roman" w:cs="Times New Roman"/>
-          <w:sz w:val="24"/>
-          <w:szCs w:val="24"/>
-        </w:rPr>
-        <w:t xml:space="preserve">Ngọc </w:t>
+      <w:proofErr w:type="spellStart"/>
+      <w:r>
+        <w:rPr>
+          <w:rFonts w:ascii="Times New Roman" w:eastAsia="Times New Roman" w:hAnsi="Times New Roman" w:cs="Times New Roman"/>
+          <w:sz w:val="24"/>
+          <w:szCs w:val="24"/>
+        </w:rPr>
+        <w:t>Ngọc</w:t>
+      </w:r>
+      <w:proofErr w:type="spellEnd"/>
+      <w:r>
+        <w:rPr>
+          <w:rFonts w:ascii="Times New Roman" w:eastAsia="Times New Roman" w:hAnsi="Times New Roman" w:cs="Times New Roman"/>
+          <w:sz w:val="24"/>
+          <w:szCs w:val="24"/>
+        </w:rPr>
+        <w:t xml:space="preserve"> </w:t>
       </w:r>
       <w:r>
         <w:rPr>
@@ -665,8 +2170,18 @@
           <w:sz w:val="24"/>
           <w:szCs w:val="24"/>
         </w:rPr>
-        <w:t xml:space="preserve"> Ngọc</w:t>
-      </w:r>
+        <w:t xml:space="preserve"> </w:t>
+      </w:r>
+      <w:proofErr w:type="spellStart"/>
+      <w:r>
+        <w:rPr>
+          <w:rFonts w:ascii="Times New Roman" w:eastAsia="Times New Roman" w:hAnsi="Times New Roman" w:cs="Times New Roman"/>
+          <w:sz w:val="24"/>
+          <w:szCs w:val="24"/>
+        </w:rPr>
+        <w:t>Ngọc</w:t>
+      </w:r>
+      <w:proofErr w:type="spellEnd"/>
       <w:r>
         <w:rPr>
           <w:rFonts w:ascii="Times New Roman" w:eastAsia="Times New Roman" w:hAnsi="Times New Roman" w:cs="Times New Roman"/>
@@ -686,6 +2201,7 @@
           <w:szCs w:val="24"/>
         </w:rPr>
       </w:pPr>
+      <w:proofErr w:type="gramStart"/>
       <w:r>
         <w:rPr>
           <w:rFonts w:ascii="Times New Roman" w:eastAsia="Times New Roman" w:hAnsi="Times New Roman" w:cs="Times New Roman"/>
@@ -704,6 +2220,7 @@
         </w:rPr>
         <w:t xml:space="preserve">  X</w:t>
       </w:r>
+      <w:proofErr w:type="gramEnd"/>
     </w:p>
     <w:p>
       <w:pPr>
@@ -721,7 +2238,247 @@
           <w:sz w:val="24"/>
           <w:szCs w:val="24"/>
         </w:rPr>
-        <w:t>2.3.5 Hai em này cần làm gấp cho đợt chấm vấn đáp tới.</w:t>
+        <w:t xml:space="preserve">2.3.5 </w:t>
+      </w:r>
+      <w:proofErr w:type="spellStart"/>
+      <w:r>
+        <w:rPr>
+          <w:rFonts w:ascii="Times New Roman" w:eastAsia="Times New Roman" w:hAnsi="Times New Roman" w:cs="Times New Roman"/>
+          <w:color w:val="FF0000"/>
+          <w:sz w:val="24"/>
+          <w:szCs w:val="24"/>
+        </w:rPr>
+        <w:t>Hai</w:t>
+      </w:r>
+      <w:proofErr w:type="spellEnd"/>
+      <w:r>
+        <w:rPr>
+          <w:rFonts w:ascii="Times New Roman" w:eastAsia="Times New Roman" w:hAnsi="Times New Roman" w:cs="Times New Roman"/>
+          <w:color w:val="FF0000"/>
+          <w:sz w:val="24"/>
+          <w:szCs w:val="24"/>
+        </w:rPr>
+        <w:t xml:space="preserve"> </w:t>
+      </w:r>
+      <w:proofErr w:type="spellStart"/>
+      <w:r>
+        <w:rPr>
+          <w:rFonts w:ascii="Times New Roman" w:eastAsia="Times New Roman" w:hAnsi="Times New Roman" w:cs="Times New Roman"/>
+          <w:color w:val="FF0000"/>
+          <w:sz w:val="24"/>
+          <w:szCs w:val="24"/>
+        </w:rPr>
+        <w:t>em</w:t>
+      </w:r>
+      <w:proofErr w:type="spellEnd"/>
+      <w:r>
+        <w:rPr>
+          <w:rFonts w:ascii="Times New Roman" w:eastAsia="Times New Roman" w:hAnsi="Times New Roman" w:cs="Times New Roman"/>
+          <w:color w:val="FF0000"/>
+          <w:sz w:val="24"/>
+          <w:szCs w:val="24"/>
+        </w:rPr>
+        <w:t xml:space="preserve"> </w:t>
+      </w:r>
+      <w:proofErr w:type="spellStart"/>
+      <w:r>
+        <w:rPr>
+          <w:rFonts w:ascii="Times New Roman" w:eastAsia="Times New Roman" w:hAnsi="Times New Roman" w:cs="Times New Roman"/>
+          <w:color w:val="FF0000"/>
+          <w:sz w:val="24"/>
+          <w:szCs w:val="24"/>
+        </w:rPr>
+        <w:t>này</w:t>
+      </w:r>
+      <w:proofErr w:type="spellEnd"/>
+      <w:r>
+        <w:rPr>
+          <w:rFonts w:ascii="Times New Roman" w:eastAsia="Times New Roman" w:hAnsi="Times New Roman" w:cs="Times New Roman"/>
+          <w:color w:val="FF0000"/>
+          <w:sz w:val="24"/>
+          <w:szCs w:val="24"/>
+        </w:rPr>
+        <w:t xml:space="preserve"> </w:t>
+      </w:r>
+      <w:proofErr w:type="spellStart"/>
+      <w:r>
+        <w:rPr>
+          <w:rFonts w:ascii="Times New Roman" w:eastAsia="Times New Roman" w:hAnsi="Times New Roman" w:cs="Times New Roman"/>
+          <w:color w:val="FF0000"/>
+          <w:sz w:val="24"/>
+          <w:szCs w:val="24"/>
+        </w:rPr>
+        <w:t>cần</w:t>
+      </w:r>
+      <w:proofErr w:type="spellEnd"/>
+      <w:r>
+        <w:rPr>
+          <w:rFonts w:ascii="Times New Roman" w:eastAsia="Times New Roman" w:hAnsi="Times New Roman" w:cs="Times New Roman"/>
+          <w:color w:val="FF0000"/>
+          <w:sz w:val="24"/>
+          <w:szCs w:val="24"/>
+        </w:rPr>
+        <w:t xml:space="preserve"> </w:t>
+      </w:r>
+      <w:proofErr w:type="spellStart"/>
+      <w:r>
+        <w:rPr>
+          <w:rFonts w:ascii="Times New Roman" w:eastAsia="Times New Roman" w:hAnsi="Times New Roman" w:cs="Times New Roman"/>
+          <w:color w:val="FF0000"/>
+          <w:sz w:val="24"/>
+          <w:szCs w:val="24"/>
+        </w:rPr>
+        <w:t>làm</w:t>
+      </w:r>
+      <w:proofErr w:type="spellEnd"/>
+      <w:r>
+        <w:rPr>
+          <w:rFonts w:ascii="Times New Roman" w:eastAsia="Times New Roman" w:hAnsi="Times New Roman" w:cs="Times New Roman"/>
+          <w:color w:val="FF0000"/>
+          <w:sz w:val="24"/>
+          <w:szCs w:val="24"/>
+        </w:rPr>
+        <w:t xml:space="preserve"> </w:t>
+      </w:r>
+      <w:proofErr w:type="spellStart"/>
+      <w:r>
+        <w:rPr>
+          <w:rFonts w:ascii="Times New Roman" w:eastAsia="Times New Roman" w:hAnsi="Times New Roman" w:cs="Times New Roman"/>
+          <w:color w:val="FF0000"/>
+          <w:sz w:val="24"/>
+          <w:szCs w:val="24"/>
+        </w:rPr>
+        <w:t>gấp</w:t>
+      </w:r>
+      <w:proofErr w:type="spellEnd"/>
+      <w:r>
+        <w:rPr>
+          <w:rFonts w:ascii="Times New Roman" w:eastAsia="Times New Roman" w:hAnsi="Times New Roman" w:cs="Times New Roman"/>
+          <w:color w:val="FF0000"/>
+          <w:sz w:val="24"/>
+          <w:szCs w:val="24"/>
+        </w:rPr>
+        <w:t xml:space="preserve"> </w:t>
+      </w:r>
+      <w:proofErr w:type="spellStart"/>
+      <w:r>
+        <w:rPr>
+          <w:rFonts w:ascii="Times New Roman" w:eastAsia="Times New Roman" w:hAnsi="Times New Roman" w:cs="Times New Roman"/>
+          <w:color w:val="FF0000"/>
+          <w:sz w:val="24"/>
+          <w:szCs w:val="24"/>
+        </w:rPr>
+        <w:t>cho</w:t>
+      </w:r>
+      <w:proofErr w:type="spellEnd"/>
+      <w:r>
+        <w:rPr>
+          <w:rFonts w:ascii="Times New Roman" w:eastAsia="Times New Roman" w:hAnsi="Times New Roman" w:cs="Times New Roman"/>
+          <w:color w:val="FF0000"/>
+          <w:sz w:val="24"/>
+          <w:szCs w:val="24"/>
+        </w:rPr>
+        <w:t xml:space="preserve"> </w:t>
+      </w:r>
+      <w:proofErr w:type="spellStart"/>
+      <w:r>
+        <w:rPr>
+          <w:rFonts w:ascii="Times New Roman" w:eastAsia="Times New Roman" w:hAnsi="Times New Roman" w:cs="Times New Roman"/>
+          <w:color w:val="FF0000"/>
+          <w:sz w:val="24"/>
+          <w:szCs w:val="24"/>
+        </w:rPr>
+        <w:t>đợt</w:t>
+      </w:r>
+      <w:proofErr w:type="spellEnd"/>
+      <w:r>
+        <w:rPr>
+          <w:rFonts w:ascii="Times New Roman" w:eastAsia="Times New Roman" w:hAnsi="Times New Roman" w:cs="Times New Roman"/>
+          <w:color w:val="FF0000"/>
+          <w:sz w:val="24"/>
+          <w:szCs w:val="24"/>
+        </w:rPr>
+        <w:t xml:space="preserve"> </w:t>
+      </w:r>
+      <w:proofErr w:type="spellStart"/>
+      <w:r>
+        <w:rPr>
+          <w:rFonts w:ascii="Times New Roman" w:eastAsia="Times New Roman" w:hAnsi="Times New Roman" w:cs="Times New Roman"/>
+          <w:color w:val="FF0000"/>
+          <w:sz w:val="24"/>
+          <w:szCs w:val="24"/>
+        </w:rPr>
+        <w:t>chấm</w:t>
+      </w:r>
+      <w:proofErr w:type="spellEnd"/>
+      <w:r>
+        <w:rPr>
+          <w:rFonts w:ascii="Times New Roman" w:eastAsia="Times New Roman" w:hAnsi="Times New Roman" w:cs="Times New Roman"/>
+          <w:color w:val="FF0000"/>
+          <w:sz w:val="24"/>
+          <w:szCs w:val="24"/>
+        </w:rPr>
+        <w:t xml:space="preserve"> </w:t>
+      </w:r>
+      <w:proofErr w:type="spellStart"/>
+      <w:r>
+        <w:rPr>
+          <w:rFonts w:ascii="Times New Roman" w:eastAsia="Times New Roman" w:hAnsi="Times New Roman" w:cs="Times New Roman"/>
+          <w:color w:val="FF0000"/>
+          <w:sz w:val="24"/>
+          <w:szCs w:val="24"/>
+        </w:rPr>
+        <w:t>vấn</w:t>
+      </w:r>
+      <w:proofErr w:type="spellEnd"/>
+      <w:r>
+        <w:rPr>
+          <w:rFonts w:ascii="Times New Roman" w:eastAsia="Times New Roman" w:hAnsi="Times New Roman" w:cs="Times New Roman"/>
+          <w:color w:val="FF0000"/>
+          <w:sz w:val="24"/>
+          <w:szCs w:val="24"/>
+        </w:rPr>
+        <w:t xml:space="preserve"> </w:t>
+      </w:r>
+      <w:proofErr w:type="spellStart"/>
+      <w:r>
+        <w:rPr>
+          <w:rFonts w:ascii="Times New Roman" w:eastAsia="Times New Roman" w:hAnsi="Times New Roman" w:cs="Times New Roman"/>
+          <w:color w:val="FF0000"/>
+          <w:sz w:val="24"/>
+          <w:szCs w:val="24"/>
+        </w:rPr>
+        <w:t>đáp</w:t>
+      </w:r>
+      <w:proofErr w:type="spellEnd"/>
+      <w:r>
+        <w:rPr>
+          <w:rFonts w:ascii="Times New Roman" w:eastAsia="Times New Roman" w:hAnsi="Times New Roman" w:cs="Times New Roman"/>
+          <w:color w:val="FF0000"/>
+          <w:sz w:val="24"/>
+          <w:szCs w:val="24"/>
+        </w:rPr>
+        <w:t xml:space="preserve"> </w:t>
+      </w:r>
+      <w:proofErr w:type="spellStart"/>
+      <w:r>
+        <w:rPr>
+          <w:rFonts w:ascii="Times New Roman" w:eastAsia="Times New Roman" w:hAnsi="Times New Roman" w:cs="Times New Roman"/>
+          <w:color w:val="FF0000"/>
+          <w:sz w:val="24"/>
+          <w:szCs w:val="24"/>
+        </w:rPr>
+        <w:t>tới</w:t>
+      </w:r>
+      <w:proofErr w:type="spellEnd"/>
+      <w:r>
+        <w:rPr>
+          <w:rFonts w:ascii="Times New Roman" w:eastAsia="Times New Roman" w:hAnsi="Times New Roman" w:cs="Times New Roman"/>
+          <w:color w:val="FF0000"/>
+          <w:sz w:val="24"/>
+          <w:szCs w:val="24"/>
+        </w:rPr>
+        <w:t>.</w:t>
       </w:r>
       <w:r>
         <w:rPr>
@@ -749,8 +2506,181 @@
           <w:sz w:val="24"/>
           <w:szCs w:val="24"/>
         </w:rPr>
-        <w:t>2.3.6 thêm chưa hoàn thiện, còn xóa và cập nhật</w:t>
-      </w:r>
+        <w:t xml:space="preserve">2.3.6 </w:t>
+      </w:r>
+      <w:proofErr w:type="spellStart"/>
+      <w:proofErr w:type="gramStart"/>
+      <w:r>
+        <w:rPr>
+          <w:rFonts w:ascii="Times New Roman" w:eastAsia="Times New Roman" w:hAnsi="Times New Roman" w:cs="Times New Roman"/>
+          <w:color w:val="000000"/>
+          <w:sz w:val="24"/>
+          <w:szCs w:val="24"/>
+        </w:rPr>
+        <w:t>thêm</w:t>
+      </w:r>
+      <w:proofErr w:type="spellEnd"/>
+      <w:proofErr w:type="gramEnd"/>
+      <w:r>
+        <w:rPr>
+          <w:rFonts w:ascii="Times New Roman" w:eastAsia="Times New Roman" w:hAnsi="Times New Roman" w:cs="Times New Roman"/>
+          <w:color w:val="000000"/>
+          <w:sz w:val="24"/>
+          <w:szCs w:val="24"/>
+        </w:rPr>
+        <w:t xml:space="preserve"> </w:t>
+      </w:r>
+      <w:proofErr w:type="spellStart"/>
+      <w:r>
+        <w:rPr>
+          <w:rFonts w:ascii="Times New Roman" w:eastAsia="Times New Roman" w:hAnsi="Times New Roman" w:cs="Times New Roman"/>
+          <w:color w:val="000000"/>
+          <w:sz w:val="24"/>
+          <w:szCs w:val="24"/>
+        </w:rPr>
+        <w:t>chưa</w:t>
+      </w:r>
+      <w:proofErr w:type="spellEnd"/>
+      <w:r>
+        <w:rPr>
+          <w:rFonts w:ascii="Times New Roman" w:eastAsia="Times New Roman" w:hAnsi="Times New Roman" w:cs="Times New Roman"/>
+          <w:color w:val="000000"/>
+          <w:sz w:val="24"/>
+          <w:szCs w:val="24"/>
+        </w:rPr>
+        <w:t xml:space="preserve"> </w:t>
+      </w:r>
+      <w:proofErr w:type="spellStart"/>
+      <w:r>
+        <w:rPr>
+          <w:rFonts w:ascii="Times New Roman" w:eastAsia="Times New Roman" w:hAnsi="Times New Roman" w:cs="Times New Roman"/>
+          <w:color w:val="000000"/>
+          <w:sz w:val="24"/>
+          <w:szCs w:val="24"/>
+        </w:rPr>
+        <w:t>hoàn</w:t>
+      </w:r>
+      <w:proofErr w:type="spellEnd"/>
+      <w:r>
+        <w:rPr>
+          <w:rFonts w:ascii="Times New Roman" w:eastAsia="Times New Roman" w:hAnsi="Times New Roman" w:cs="Times New Roman"/>
+          <w:color w:val="000000"/>
+          <w:sz w:val="24"/>
+          <w:szCs w:val="24"/>
+        </w:rPr>
+        <w:t xml:space="preserve"> </w:t>
+      </w:r>
+      <w:proofErr w:type="spellStart"/>
+      <w:r>
+        <w:rPr>
+          <w:rFonts w:ascii="Times New Roman" w:eastAsia="Times New Roman" w:hAnsi="Times New Roman" w:cs="Times New Roman"/>
+          <w:color w:val="000000"/>
+          <w:sz w:val="24"/>
+          <w:szCs w:val="24"/>
+        </w:rPr>
+        <w:t>thiện</w:t>
+      </w:r>
+      <w:proofErr w:type="spellEnd"/>
+      <w:r>
+        <w:rPr>
+          <w:rFonts w:ascii="Times New Roman" w:eastAsia="Times New Roman" w:hAnsi="Times New Roman" w:cs="Times New Roman"/>
+          <w:color w:val="000000"/>
+          <w:sz w:val="24"/>
+          <w:szCs w:val="24"/>
+        </w:rPr>
+        <w:t xml:space="preserve">, </w:t>
+      </w:r>
+      <w:proofErr w:type="spellStart"/>
+      <w:r>
+        <w:rPr>
+          <w:rFonts w:ascii="Times New Roman" w:eastAsia="Times New Roman" w:hAnsi="Times New Roman" w:cs="Times New Roman"/>
+          <w:color w:val="000000"/>
+          <w:sz w:val="24"/>
+          <w:szCs w:val="24"/>
+        </w:rPr>
+        <w:t>còn</w:t>
+      </w:r>
+      <w:proofErr w:type="spellEnd"/>
+      <w:r>
+        <w:rPr>
+          <w:rFonts w:ascii="Times New Roman" w:eastAsia="Times New Roman" w:hAnsi="Times New Roman" w:cs="Times New Roman"/>
+          <w:color w:val="000000"/>
+          <w:sz w:val="24"/>
+          <w:szCs w:val="24"/>
+        </w:rPr>
+        <w:t xml:space="preserve"> </w:t>
+      </w:r>
+      <w:proofErr w:type="spellStart"/>
+      <w:r>
+        <w:rPr>
+          <w:rFonts w:ascii="Times New Roman" w:eastAsia="Times New Roman" w:hAnsi="Times New Roman" w:cs="Times New Roman"/>
+          <w:color w:val="000000"/>
+          <w:sz w:val="24"/>
+          <w:szCs w:val="24"/>
+        </w:rPr>
+        <w:t>xóa</w:t>
+      </w:r>
+      <w:proofErr w:type="spellEnd"/>
+      <w:r>
+        <w:rPr>
+          <w:rFonts w:ascii="Times New Roman" w:eastAsia="Times New Roman" w:hAnsi="Times New Roman" w:cs="Times New Roman"/>
+          <w:color w:val="000000"/>
+          <w:sz w:val="24"/>
+          <w:szCs w:val="24"/>
+        </w:rPr>
+        <w:t xml:space="preserve"> </w:t>
+      </w:r>
+      <w:proofErr w:type="spellStart"/>
+      <w:r>
+        <w:rPr>
+          <w:rFonts w:ascii="Times New Roman" w:eastAsia="Times New Roman" w:hAnsi="Times New Roman" w:cs="Times New Roman"/>
+          <w:color w:val="000000"/>
+          <w:sz w:val="24"/>
+          <w:szCs w:val="24"/>
+        </w:rPr>
+        <w:t>và</w:t>
+      </w:r>
+      <w:proofErr w:type="spellEnd"/>
+      <w:r>
+        <w:rPr>
+          <w:rFonts w:ascii="Times New Roman" w:eastAsia="Times New Roman" w:hAnsi="Times New Roman" w:cs="Times New Roman"/>
+          <w:color w:val="000000"/>
+          <w:sz w:val="24"/>
+          <w:szCs w:val="24"/>
+        </w:rPr>
+        <w:t xml:space="preserve"> </w:t>
+      </w:r>
+      <w:proofErr w:type="spellStart"/>
+      <w:r>
+        <w:rPr>
+          <w:rFonts w:ascii="Times New Roman" w:eastAsia="Times New Roman" w:hAnsi="Times New Roman" w:cs="Times New Roman"/>
+          <w:color w:val="000000"/>
+          <w:sz w:val="24"/>
+          <w:szCs w:val="24"/>
+        </w:rPr>
+        <w:t>cập</w:t>
+      </w:r>
+      <w:proofErr w:type="spellEnd"/>
+      <w:r>
+        <w:rPr>
+          <w:rFonts w:ascii="Times New Roman" w:eastAsia="Times New Roman" w:hAnsi="Times New Roman" w:cs="Times New Roman"/>
+          <w:color w:val="000000"/>
+          <w:sz w:val="24"/>
+          <w:szCs w:val="24"/>
+        </w:rPr>
+        <w:t xml:space="preserve"> </w:t>
+      </w:r>
+      <w:proofErr w:type="spellStart"/>
+      <w:r>
+        <w:rPr>
+          <w:rFonts w:ascii="Times New Roman" w:eastAsia="Times New Roman" w:hAnsi="Times New Roman" w:cs="Times New Roman"/>
+          <w:color w:val="000000"/>
+          <w:sz w:val="24"/>
+          <w:szCs w:val="24"/>
+        </w:rPr>
+        <w:t>nhật</w:t>
+      </w:r>
+      <w:proofErr w:type="spellEnd"/>
     </w:p>
     <w:p>
       <w:pPr>
@@ -824,8 +2754,19 @@
           <w:sz w:val="24"/>
           <w:szCs w:val="24"/>
         </w:rPr>
-        <w:t xml:space="preserve"> Ngọc</w:t>
-      </w:r>
+        <w:t xml:space="preserve"> </w:t>
+      </w:r>
+      <w:proofErr w:type="spellStart"/>
+      <w:r>
+        <w:rPr>
+          <w:rFonts w:ascii="Times New Roman" w:eastAsia="Times New Roman" w:hAnsi="Times New Roman" w:cs="Times New Roman"/>
+          <w:color w:val="000000"/>
+          <w:sz w:val="24"/>
+          <w:szCs w:val="24"/>
+        </w:rPr>
+        <w:t>Ngọc</w:t>
+      </w:r>
+      <w:proofErr w:type="spellEnd"/>
       <w:r>
         <w:rPr>
           <w:rFonts w:ascii="Times New Roman" w:eastAsia="Times New Roman" w:hAnsi="Times New Roman" w:cs="Times New Roman"/>
@@ -861,8 +2802,19 @@
           <w:sz w:val="24"/>
           <w:szCs w:val="24"/>
         </w:rPr>
-        <w:t xml:space="preserve"> Ngọc</w:t>
-      </w:r>
+        <w:t xml:space="preserve"> </w:t>
+      </w:r>
+      <w:proofErr w:type="spellStart"/>
+      <w:r>
+        <w:rPr>
+          <w:rFonts w:ascii="Times New Roman" w:eastAsia="Times New Roman" w:hAnsi="Times New Roman" w:cs="Times New Roman"/>
+          <w:color w:val="000000"/>
+          <w:sz w:val="24"/>
+          <w:szCs w:val="24"/>
+        </w:rPr>
+        <w:t>Ngọc</w:t>
+      </w:r>
+      <w:proofErr w:type="spellEnd"/>
       <w:r>
         <w:rPr>
           <w:rFonts w:ascii="Times New Roman" w:eastAsia="Times New Roman" w:hAnsi="Times New Roman" w:cs="Times New Roman"/>
@@ -961,8 +2913,18 @@
           <w:sz w:val="24"/>
           <w:szCs w:val="24"/>
         </w:rPr>
-        <w:t xml:space="preserve"> Ngọc</w:t>
-      </w:r>
+        <w:t xml:space="preserve"> </w:t>
+      </w:r>
+      <w:proofErr w:type="spellStart"/>
+      <w:r>
+        <w:rPr>
+          <w:rFonts w:ascii="Times New Roman" w:eastAsia="Times New Roman" w:hAnsi="Times New Roman" w:cs="Times New Roman"/>
+          <w:sz w:val="24"/>
+          <w:szCs w:val="24"/>
+        </w:rPr>
+        <w:t>Ngọc</w:t>
+      </w:r>
+      <w:proofErr w:type="spellEnd"/>
       <w:r>
         <w:rPr>
           <w:rFonts w:ascii="Times New Roman" w:eastAsia="Times New Roman" w:hAnsi="Times New Roman" w:cs="Times New Roman"/>
@@ -995,8 +2957,18 @@
           <w:sz w:val="24"/>
           <w:szCs w:val="24"/>
         </w:rPr>
-        <w:t xml:space="preserve"> Ngọc</w:t>
-      </w:r>
+        <w:t xml:space="preserve"> </w:t>
+      </w:r>
+      <w:proofErr w:type="spellStart"/>
+      <w:r>
+        <w:rPr>
+          <w:rFonts w:ascii="Times New Roman" w:eastAsia="Times New Roman" w:hAnsi="Times New Roman" w:cs="Times New Roman"/>
+          <w:sz w:val="24"/>
+          <w:szCs w:val="24"/>
+        </w:rPr>
+        <w:t>Ngọc</w:t>
+      </w:r>
+      <w:proofErr w:type="spellEnd"/>
       <w:r>
         <w:rPr>
           <w:rFonts w:ascii="Times New Roman" w:eastAsia="Times New Roman" w:hAnsi="Times New Roman" w:cs="Times New Roman"/>
@@ -1036,7 +3008,385 @@
           <w:sz w:val="24"/>
           <w:szCs w:val="24"/>
         </w:rPr>
-        <w:t xml:space="preserve">3 chức năng 2.2.1 , 2.4.5, 2.4.6 thứ 3 xong nha Ngọc, nếu xong sớm hơn thì cứ đăng ký tiếp, vì chức năng còn nhiều mà </w:t>
+        <w:t xml:space="preserve">3 </w:t>
+      </w:r>
+      <w:proofErr w:type="spellStart"/>
+      <w:r>
+        <w:rPr>
+          <w:rFonts w:ascii="Times New Roman" w:eastAsia="Times New Roman" w:hAnsi="Times New Roman" w:cs="Times New Roman"/>
+          <w:sz w:val="24"/>
+          <w:szCs w:val="24"/>
+        </w:rPr>
+        <w:t>chức</w:t>
+      </w:r>
+      <w:proofErr w:type="spellEnd"/>
+      <w:r>
+        <w:rPr>
+          <w:rFonts w:ascii="Times New Roman" w:eastAsia="Times New Roman" w:hAnsi="Times New Roman" w:cs="Times New Roman"/>
+          <w:sz w:val="24"/>
+          <w:szCs w:val="24"/>
+        </w:rPr>
+        <w:t xml:space="preserve"> </w:t>
+      </w:r>
+      <w:proofErr w:type="spellStart"/>
+      <w:r>
+        <w:rPr>
+          <w:rFonts w:ascii="Times New Roman" w:eastAsia="Times New Roman" w:hAnsi="Times New Roman" w:cs="Times New Roman"/>
+          <w:sz w:val="24"/>
+          <w:szCs w:val="24"/>
+        </w:rPr>
+        <w:t>năng</w:t>
+      </w:r>
+      <w:proofErr w:type="spellEnd"/>
+      <w:r>
+        <w:rPr>
+          <w:rFonts w:ascii="Times New Roman" w:eastAsia="Times New Roman" w:hAnsi="Times New Roman" w:cs="Times New Roman"/>
+          <w:sz w:val="24"/>
+          <w:szCs w:val="24"/>
+        </w:rPr>
+        <w:t xml:space="preserve"> 2.2.1 , 2.4.5, 2.4.6 </w:t>
+      </w:r>
+      <w:proofErr w:type="spellStart"/>
+      <w:r>
+        <w:rPr>
+          <w:rFonts w:ascii="Times New Roman" w:eastAsia="Times New Roman" w:hAnsi="Times New Roman" w:cs="Times New Roman"/>
+          <w:sz w:val="24"/>
+          <w:szCs w:val="24"/>
+        </w:rPr>
+        <w:t>thứ</w:t>
+      </w:r>
+      <w:proofErr w:type="spellEnd"/>
+      <w:r>
+        <w:rPr>
+          <w:rFonts w:ascii="Times New Roman" w:eastAsia="Times New Roman" w:hAnsi="Times New Roman" w:cs="Times New Roman"/>
+          <w:sz w:val="24"/>
+          <w:szCs w:val="24"/>
+        </w:rPr>
+        <w:t xml:space="preserve"> 3 </w:t>
+      </w:r>
+      <w:proofErr w:type="spellStart"/>
+      <w:r>
+        <w:rPr>
+          <w:rFonts w:ascii="Times New Roman" w:eastAsia="Times New Roman" w:hAnsi="Times New Roman" w:cs="Times New Roman"/>
+          <w:sz w:val="24"/>
+          <w:szCs w:val="24"/>
+        </w:rPr>
+        <w:t>xong</w:t>
+      </w:r>
+      <w:proofErr w:type="spellEnd"/>
+      <w:r>
+        <w:rPr>
+          <w:rFonts w:ascii="Times New Roman" w:eastAsia="Times New Roman" w:hAnsi="Times New Roman" w:cs="Times New Roman"/>
+          <w:sz w:val="24"/>
+          <w:szCs w:val="24"/>
+        </w:rPr>
+        <w:t xml:space="preserve"> </w:t>
+      </w:r>
+      <w:proofErr w:type="spellStart"/>
+      <w:r>
+        <w:rPr>
+          <w:rFonts w:ascii="Times New Roman" w:eastAsia="Times New Roman" w:hAnsi="Times New Roman" w:cs="Times New Roman"/>
+          <w:sz w:val="24"/>
+          <w:szCs w:val="24"/>
+        </w:rPr>
+        <w:t>nha</w:t>
+      </w:r>
+      <w:proofErr w:type="spellEnd"/>
+      <w:r>
+        <w:rPr>
+          <w:rFonts w:ascii="Times New Roman" w:eastAsia="Times New Roman" w:hAnsi="Times New Roman" w:cs="Times New Roman"/>
+          <w:sz w:val="24"/>
+          <w:szCs w:val="24"/>
+        </w:rPr>
+        <w:t xml:space="preserve"> </w:t>
+      </w:r>
+      <w:proofErr w:type="spellStart"/>
+      <w:r>
+        <w:rPr>
+          <w:rFonts w:ascii="Times New Roman" w:eastAsia="Times New Roman" w:hAnsi="Times New Roman" w:cs="Times New Roman"/>
+          <w:sz w:val="24"/>
+          <w:szCs w:val="24"/>
+        </w:rPr>
+        <w:t>Ngọc</w:t>
+      </w:r>
+      <w:proofErr w:type="spellEnd"/>
+      <w:r>
+        <w:rPr>
+          <w:rFonts w:ascii="Times New Roman" w:eastAsia="Times New Roman" w:hAnsi="Times New Roman" w:cs="Times New Roman"/>
+          <w:sz w:val="24"/>
+          <w:szCs w:val="24"/>
+        </w:rPr>
+        <w:t xml:space="preserve">, </w:t>
+      </w:r>
+      <w:proofErr w:type="spellStart"/>
+      <w:r>
+        <w:rPr>
+          <w:rFonts w:ascii="Times New Roman" w:eastAsia="Times New Roman" w:hAnsi="Times New Roman" w:cs="Times New Roman"/>
+          <w:sz w:val="24"/>
+          <w:szCs w:val="24"/>
+        </w:rPr>
+        <w:t>nếu</w:t>
+      </w:r>
+      <w:proofErr w:type="spellEnd"/>
+      <w:r>
+        <w:rPr>
+          <w:rFonts w:ascii="Times New Roman" w:eastAsia="Times New Roman" w:hAnsi="Times New Roman" w:cs="Times New Roman"/>
+          <w:sz w:val="24"/>
+          <w:szCs w:val="24"/>
+        </w:rPr>
+        <w:t xml:space="preserve"> </w:t>
+      </w:r>
+      <w:proofErr w:type="spellStart"/>
+      <w:r>
+        <w:rPr>
+          <w:rFonts w:ascii="Times New Roman" w:eastAsia="Times New Roman" w:hAnsi="Times New Roman" w:cs="Times New Roman"/>
+          <w:sz w:val="24"/>
+          <w:szCs w:val="24"/>
+        </w:rPr>
+        <w:t>xong</w:t>
+      </w:r>
+      <w:proofErr w:type="spellEnd"/>
+      <w:r>
+        <w:rPr>
+          <w:rFonts w:ascii="Times New Roman" w:eastAsia="Times New Roman" w:hAnsi="Times New Roman" w:cs="Times New Roman"/>
+          <w:sz w:val="24"/>
+          <w:szCs w:val="24"/>
+        </w:rPr>
+        <w:t xml:space="preserve"> </w:t>
+      </w:r>
+      <w:proofErr w:type="spellStart"/>
+      <w:r>
+        <w:rPr>
+          <w:rFonts w:ascii="Times New Roman" w:eastAsia="Times New Roman" w:hAnsi="Times New Roman" w:cs="Times New Roman"/>
+          <w:sz w:val="24"/>
+          <w:szCs w:val="24"/>
+        </w:rPr>
+        <w:t>sớm</w:t>
+      </w:r>
+      <w:proofErr w:type="spellEnd"/>
+      <w:r>
+        <w:rPr>
+          <w:rFonts w:ascii="Times New Roman" w:eastAsia="Times New Roman" w:hAnsi="Times New Roman" w:cs="Times New Roman"/>
+          <w:sz w:val="24"/>
+          <w:szCs w:val="24"/>
+        </w:rPr>
+        <w:t xml:space="preserve"> </w:t>
+      </w:r>
+      <w:proofErr w:type="spellStart"/>
+      <w:r>
+        <w:rPr>
+          <w:rFonts w:ascii="Times New Roman" w:eastAsia="Times New Roman" w:hAnsi="Times New Roman" w:cs="Times New Roman"/>
+          <w:sz w:val="24"/>
+          <w:szCs w:val="24"/>
+        </w:rPr>
+        <w:t>hơn</w:t>
+      </w:r>
+      <w:proofErr w:type="spellEnd"/>
+      <w:r>
+        <w:rPr>
+          <w:rFonts w:ascii="Times New Roman" w:eastAsia="Times New Roman" w:hAnsi="Times New Roman" w:cs="Times New Roman"/>
+          <w:sz w:val="24"/>
+          <w:szCs w:val="24"/>
+        </w:rPr>
+        <w:t xml:space="preserve"> </w:t>
+      </w:r>
+      <w:proofErr w:type="spellStart"/>
+      <w:r>
+        <w:rPr>
+          <w:rFonts w:ascii="Times New Roman" w:eastAsia="Times New Roman" w:hAnsi="Times New Roman" w:cs="Times New Roman"/>
+          <w:sz w:val="24"/>
+          <w:szCs w:val="24"/>
+        </w:rPr>
+        <w:t>thì</w:t>
+      </w:r>
+      <w:proofErr w:type="spellEnd"/>
+      <w:r>
+        <w:rPr>
+          <w:rFonts w:ascii="Times New Roman" w:eastAsia="Times New Roman" w:hAnsi="Times New Roman" w:cs="Times New Roman"/>
+          <w:sz w:val="24"/>
+          <w:szCs w:val="24"/>
+        </w:rPr>
+        <w:t xml:space="preserve"> </w:t>
+      </w:r>
+      <w:proofErr w:type="spellStart"/>
+      <w:r>
+        <w:rPr>
+          <w:rFonts w:ascii="Times New Roman" w:eastAsia="Times New Roman" w:hAnsi="Times New Roman" w:cs="Times New Roman"/>
+          <w:sz w:val="24"/>
+          <w:szCs w:val="24"/>
+        </w:rPr>
+        <w:t>cứ</w:t>
+      </w:r>
+      <w:proofErr w:type="spellEnd"/>
+      <w:r>
+        <w:rPr>
+          <w:rFonts w:ascii="Times New Roman" w:eastAsia="Times New Roman" w:hAnsi="Times New Roman" w:cs="Times New Roman"/>
+          <w:sz w:val="24"/>
+          <w:szCs w:val="24"/>
+        </w:rPr>
+        <w:t xml:space="preserve"> </w:t>
+      </w:r>
+      <w:proofErr w:type="spellStart"/>
+      <w:r>
+        <w:rPr>
+          <w:rFonts w:ascii="Times New Roman" w:eastAsia="Times New Roman" w:hAnsi="Times New Roman" w:cs="Times New Roman"/>
+          <w:sz w:val="24"/>
+          <w:szCs w:val="24"/>
+        </w:rPr>
+        <w:t>đăng</w:t>
+      </w:r>
+      <w:proofErr w:type="spellEnd"/>
+      <w:r>
+        <w:rPr>
+          <w:rFonts w:ascii="Times New Roman" w:eastAsia="Times New Roman" w:hAnsi="Times New Roman" w:cs="Times New Roman"/>
+          <w:sz w:val="24"/>
+          <w:szCs w:val="24"/>
+        </w:rPr>
+        <w:t xml:space="preserve"> </w:t>
+      </w:r>
+      <w:proofErr w:type="spellStart"/>
+      <w:r>
+        <w:rPr>
+          <w:rFonts w:ascii="Times New Roman" w:eastAsia="Times New Roman" w:hAnsi="Times New Roman" w:cs="Times New Roman"/>
+          <w:sz w:val="24"/>
+          <w:szCs w:val="24"/>
+        </w:rPr>
+        <w:t>ký</w:t>
+      </w:r>
+      <w:proofErr w:type="spellEnd"/>
+      <w:r>
+        <w:rPr>
+          <w:rFonts w:ascii="Times New Roman" w:eastAsia="Times New Roman" w:hAnsi="Times New Roman" w:cs="Times New Roman"/>
+          <w:sz w:val="24"/>
+          <w:szCs w:val="24"/>
+        </w:rPr>
+        <w:t xml:space="preserve"> </w:t>
+      </w:r>
+      <w:proofErr w:type="spellStart"/>
+      <w:r>
+        <w:rPr>
+          <w:rFonts w:ascii="Times New Roman" w:eastAsia="Times New Roman" w:hAnsi="Times New Roman" w:cs="Times New Roman"/>
+          <w:sz w:val="24"/>
+          <w:szCs w:val="24"/>
+        </w:rPr>
+        <w:t>tiếp</w:t>
+      </w:r>
+      <w:proofErr w:type="spellEnd"/>
+      <w:r>
+        <w:rPr>
+          <w:rFonts w:ascii="Times New Roman" w:eastAsia="Times New Roman" w:hAnsi="Times New Roman" w:cs="Times New Roman"/>
+          <w:sz w:val="24"/>
+          <w:szCs w:val="24"/>
+        </w:rPr>
+        <w:t xml:space="preserve">, </w:t>
+      </w:r>
+      <w:proofErr w:type="spellStart"/>
+      <w:r>
+        <w:rPr>
+          <w:rFonts w:ascii="Times New Roman" w:eastAsia="Times New Roman" w:hAnsi="Times New Roman" w:cs="Times New Roman"/>
+          <w:sz w:val="24"/>
+          <w:szCs w:val="24"/>
+        </w:rPr>
+        <w:t>vì</w:t>
+      </w:r>
+      <w:proofErr w:type="spellEnd"/>
+      <w:r>
+        <w:rPr>
+          <w:rFonts w:ascii="Times New Roman" w:eastAsia="Times New Roman" w:hAnsi="Times New Roman" w:cs="Times New Roman"/>
+          <w:sz w:val="24"/>
+          <w:szCs w:val="24"/>
+        </w:rPr>
+        <w:t xml:space="preserve"> </w:t>
+      </w:r>
+      <w:proofErr w:type="spellStart"/>
+      <w:r>
+        <w:rPr>
+          <w:rFonts w:ascii="Times New Roman" w:eastAsia="Times New Roman" w:hAnsi="Times New Roman" w:cs="Times New Roman"/>
+          <w:sz w:val="24"/>
+          <w:szCs w:val="24"/>
+        </w:rPr>
+        <w:t>chức</w:t>
+      </w:r>
+      <w:proofErr w:type="spellEnd"/>
+      <w:r>
+        <w:rPr>
+          <w:rFonts w:ascii="Times New Roman" w:eastAsia="Times New Roman" w:hAnsi="Times New Roman" w:cs="Times New Roman"/>
+          <w:sz w:val="24"/>
+          <w:szCs w:val="24"/>
+        </w:rPr>
+        <w:t xml:space="preserve"> </w:t>
+      </w:r>
+      <w:proofErr w:type="spellStart"/>
+      <w:r>
+        <w:rPr>
+          <w:rFonts w:ascii="Times New Roman" w:eastAsia="Times New Roman" w:hAnsi="Times New Roman" w:cs="Times New Roman"/>
+          <w:sz w:val="24"/>
+          <w:szCs w:val="24"/>
+        </w:rPr>
+        <w:t>năng</w:t>
+      </w:r>
+      <w:proofErr w:type="spellEnd"/>
+      <w:r>
+        <w:rPr>
+          <w:rFonts w:ascii="Times New Roman" w:eastAsia="Times New Roman" w:hAnsi="Times New Roman" w:cs="Times New Roman"/>
+          <w:sz w:val="24"/>
+          <w:szCs w:val="24"/>
+        </w:rPr>
+        <w:t xml:space="preserve"> </w:t>
+      </w:r>
+      <w:proofErr w:type="spellStart"/>
+      <w:r>
+        <w:rPr>
+          <w:rFonts w:ascii="Times New Roman" w:eastAsia="Times New Roman" w:hAnsi="Times New Roman" w:cs="Times New Roman"/>
+          <w:sz w:val="24"/>
+          <w:szCs w:val="24"/>
+        </w:rPr>
+        <w:t>còn</w:t>
+      </w:r>
+      <w:proofErr w:type="spellEnd"/>
+      <w:r>
+        <w:rPr>
+          <w:rFonts w:ascii="Times New Roman" w:eastAsia="Times New Roman" w:hAnsi="Times New Roman" w:cs="Times New Roman"/>
+          <w:sz w:val="24"/>
+          <w:szCs w:val="24"/>
+        </w:rPr>
+        <w:t xml:space="preserve"> </w:t>
+      </w:r>
+      <w:proofErr w:type="spellStart"/>
+      <w:r>
+        <w:rPr>
+          <w:rFonts w:ascii="Times New Roman" w:eastAsia="Times New Roman" w:hAnsi="Times New Roman" w:cs="Times New Roman"/>
+          <w:sz w:val="24"/>
+          <w:szCs w:val="24"/>
+        </w:rPr>
+        <w:t>nhiều</w:t>
+      </w:r>
+      <w:proofErr w:type="spellEnd"/>
+      <w:r>
+        <w:rPr>
+          <w:rFonts w:ascii="Times New Roman" w:eastAsia="Times New Roman" w:hAnsi="Times New Roman" w:cs="Times New Roman"/>
+          <w:sz w:val="24"/>
+          <w:szCs w:val="24"/>
+        </w:rPr>
+        <w:t xml:space="preserve"> </w:t>
+      </w:r>
+      <w:proofErr w:type="spellStart"/>
+      <w:r>
+        <w:rPr>
+          <w:rFonts w:ascii="Times New Roman" w:eastAsia="Times New Roman" w:hAnsi="Times New Roman" w:cs="Times New Roman"/>
+          <w:sz w:val="24"/>
+          <w:szCs w:val="24"/>
+        </w:rPr>
+        <w:t>mà</w:t>
+      </w:r>
+      <w:proofErr w:type="spellEnd"/>
+      <w:r>
+        <w:rPr>
+          <w:rFonts w:ascii="Times New Roman" w:eastAsia="Times New Roman" w:hAnsi="Times New Roman" w:cs="Times New Roman"/>
+          <w:sz w:val="24"/>
+          <w:szCs w:val="24"/>
+        </w:rPr>
+        <w:t xml:space="preserve"> </w:t>
       </w:r>
       <w:r>
         <w:rPr>
@@ -1114,21 +3464,401 @@
           <w:szCs w:val="24"/>
         </w:rPr>
       </w:pPr>
-      <w:r>
-        <w:rPr>
-          <w:rFonts w:ascii="Times New Roman" w:eastAsia="Times New Roman" w:hAnsi="Times New Roman" w:cs="Times New Roman"/>
-          <w:sz w:val="24"/>
-          <w:szCs w:val="24"/>
-        </w:rPr>
-        <w:t>Mình đang nuôi hi vọng thứ 5 tới sẽ hoàn thành mọi chức năng để làm bài môn khác</w:t>
-      </w:r>
-      <w:r>
-        <w:rPr>
-          <w:rFonts w:ascii="Times New Roman" w:eastAsia="Times New Roman" w:hAnsi="Times New Roman" w:cs="Times New Roman"/>
-          <w:sz w:val="24"/>
-          <w:szCs w:val="24"/>
-        </w:rPr>
-        <w:t>, hi vọng 2 bạn chủ động tí ;)</w:t>
+      <w:proofErr w:type="spellStart"/>
+      <w:r>
+        <w:rPr>
+          <w:rFonts w:ascii="Times New Roman" w:eastAsia="Times New Roman" w:hAnsi="Times New Roman" w:cs="Times New Roman"/>
+          <w:sz w:val="24"/>
+          <w:szCs w:val="24"/>
+        </w:rPr>
+        <w:t>Mình</w:t>
+      </w:r>
+      <w:proofErr w:type="spellEnd"/>
+      <w:r>
+        <w:rPr>
+          <w:rFonts w:ascii="Times New Roman" w:eastAsia="Times New Roman" w:hAnsi="Times New Roman" w:cs="Times New Roman"/>
+          <w:sz w:val="24"/>
+          <w:szCs w:val="24"/>
+        </w:rPr>
+        <w:t xml:space="preserve"> </w:t>
+      </w:r>
+      <w:proofErr w:type="spellStart"/>
+      <w:r>
+        <w:rPr>
+          <w:rFonts w:ascii="Times New Roman" w:eastAsia="Times New Roman" w:hAnsi="Times New Roman" w:cs="Times New Roman"/>
+          <w:sz w:val="24"/>
+          <w:szCs w:val="24"/>
+        </w:rPr>
+        <w:t>đang</w:t>
+      </w:r>
+      <w:proofErr w:type="spellEnd"/>
+      <w:r>
+        <w:rPr>
+          <w:rFonts w:ascii="Times New Roman" w:eastAsia="Times New Roman" w:hAnsi="Times New Roman" w:cs="Times New Roman"/>
+          <w:sz w:val="24"/>
+          <w:szCs w:val="24"/>
+        </w:rPr>
+        <w:t xml:space="preserve"> </w:t>
+      </w:r>
+      <w:proofErr w:type="spellStart"/>
+      <w:r>
+        <w:rPr>
+          <w:rFonts w:ascii="Times New Roman" w:eastAsia="Times New Roman" w:hAnsi="Times New Roman" w:cs="Times New Roman"/>
+          <w:sz w:val="24"/>
+          <w:szCs w:val="24"/>
+        </w:rPr>
+        <w:t>nuôi</w:t>
+      </w:r>
+      <w:proofErr w:type="spellEnd"/>
+      <w:r>
+        <w:rPr>
+          <w:rFonts w:ascii="Times New Roman" w:eastAsia="Times New Roman" w:hAnsi="Times New Roman" w:cs="Times New Roman"/>
+          <w:sz w:val="24"/>
+          <w:szCs w:val="24"/>
+        </w:rPr>
+        <w:t xml:space="preserve"> hi </w:t>
+      </w:r>
+      <w:proofErr w:type="spellStart"/>
+      <w:r>
+        <w:rPr>
+          <w:rFonts w:ascii="Times New Roman" w:eastAsia="Times New Roman" w:hAnsi="Times New Roman" w:cs="Times New Roman"/>
+          <w:sz w:val="24"/>
+          <w:szCs w:val="24"/>
+        </w:rPr>
+        <w:t>vọng</w:t>
+      </w:r>
+      <w:proofErr w:type="spellEnd"/>
+      <w:r>
+        <w:rPr>
+          <w:rFonts w:ascii="Times New Roman" w:eastAsia="Times New Roman" w:hAnsi="Times New Roman" w:cs="Times New Roman"/>
+          <w:sz w:val="24"/>
+          <w:szCs w:val="24"/>
+        </w:rPr>
+        <w:t xml:space="preserve"> </w:t>
+      </w:r>
+      <w:proofErr w:type="spellStart"/>
+      <w:r>
+        <w:rPr>
+          <w:rFonts w:ascii="Times New Roman" w:eastAsia="Times New Roman" w:hAnsi="Times New Roman" w:cs="Times New Roman"/>
+          <w:sz w:val="24"/>
+          <w:szCs w:val="24"/>
+        </w:rPr>
+        <w:t>thứ</w:t>
+      </w:r>
+      <w:proofErr w:type="spellEnd"/>
+      <w:r>
+        <w:rPr>
+          <w:rFonts w:ascii="Times New Roman" w:eastAsia="Times New Roman" w:hAnsi="Times New Roman" w:cs="Times New Roman"/>
+          <w:sz w:val="24"/>
+          <w:szCs w:val="24"/>
+        </w:rPr>
+        <w:t xml:space="preserve"> 5 </w:t>
+      </w:r>
+      <w:proofErr w:type="spellStart"/>
+      <w:r>
+        <w:rPr>
+          <w:rFonts w:ascii="Times New Roman" w:eastAsia="Times New Roman" w:hAnsi="Times New Roman" w:cs="Times New Roman"/>
+          <w:sz w:val="24"/>
+          <w:szCs w:val="24"/>
+        </w:rPr>
+        <w:t>tới</w:t>
+      </w:r>
+      <w:proofErr w:type="spellEnd"/>
+      <w:r>
+        <w:rPr>
+          <w:rFonts w:ascii="Times New Roman" w:eastAsia="Times New Roman" w:hAnsi="Times New Roman" w:cs="Times New Roman"/>
+          <w:sz w:val="24"/>
+          <w:szCs w:val="24"/>
+        </w:rPr>
+        <w:t xml:space="preserve"> </w:t>
+      </w:r>
+      <w:proofErr w:type="spellStart"/>
+      <w:r>
+        <w:rPr>
+          <w:rFonts w:ascii="Times New Roman" w:eastAsia="Times New Roman" w:hAnsi="Times New Roman" w:cs="Times New Roman"/>
+          <w:sz w:val="24"/>
+          <w:szCs w:val="24"/>
+        </w:rPr>
+        <w:t>sẽ</w:t>
+      </w:r>
+      <w:proofErr w:type="spellEnd"/>
+      <w:r>
+        <w:rPr>
+          <w:rFonts w:ascii="Times New Roman" w:eastAsia="Times New Roman" w:hAnsi="Times New Roman" w:cs="Times New Roman"/>
+          <w:sz w:val="24"/>
+          <w:szCs w:val="24"/>
+        </w:rPr>
+        <w:t xml:space="preserve"> </w:t>
+      </w:r>
+      <w:proofErr w:type="spellStart"/>
+      <w:r>
+        <w:rPr>
+          <w:rFonts w:ascii="Times New Roman" w:eastAsia="Times New Roman" w:hAnsi="Times New Roman" w:cs="Times New Roman"/>
+          <w:sz w:val="24"/>
+          <w:szCs w:val="24"/>
+        </w:rPr>
+        <w:t>hoàn</w:t>
+      </w:r>
+      <w:proofErr w:type="spellEnd"/>
+      <w:r>
+        <w:rPr>
+          <w:rFonts w:ascii="Times New Roman" w:eastAsia="Times New Roman" w:hAnsi="Times New Roman" w:cs="Times New Roman"/>
+          <w:sz w:val="24"/>
+          <w:szCs w:val="24"/>
+        </w:rPr>
+        <w:t xml:space="preserve"> </w:t>
+      </w:r>
+      <w:proofErr w:type="spellStart"/>
+      <w:r>
+        <w:rPr>
+          <w:rFonts w:ascii="Times New Roman" w:eastAsia="Times New Roman" w:hAnsi="Times New Roman" w:cs="Times New Roman"/>
+          <w:sz w:val="24"/>
+          <w:szCs w:val="24"/>
+        </w:rPr>
+        <w:t>thành</w:t>
+      </w:r>
+      <w:proofErr w:type="spellEnd"/>
+      <w:r>
+        <w:rPr>
+          <w:rFonts w:ascii="Times New Roman" w:eastAsia="Times New Roman" w:hAnsi="Times New Roman" w:cs="Times New Roman"/>
+          <w:sz w:val="24"/>
+          <w:szCs w:val="24"/>
+        </w:rPr>
+        <w:t xml:space="preserve"> </w:t>
+      </w:r>
+      <w:proofErr w:type="spellStart"/>
+      <w:r>
+        <w:rPr>
+          <w:rFonts w:ascii="Times New Roman" w:eastAsia="Times New Roman" w:hAnsi="Times New Roman" w:cs="Times New Roman"/>
+          <w:sz w:val="24"/>
+          <w:szCs w:val="24"/>
+        </w:rPr>
+        <w:t>mọi</w:t>
+      </w:r>
+      <w:proofErr w:type="spellEnd"/>
+      <w:r>
+        <w:rPr>
+          <w:rFonts w:ascii="Times New Roman" w:eastAsia="Times New Roman" w:hAnsi="Times New Roman" w:cs="Times New Roman"/>
+          <w:sz w:val="24"/>
+          <w:szCs w:val="24"/>
+        </w:rPr>
+        <w:t xml:space="preserve"> </w:t>
+      </w:r>
+      <w:proofErr w:type="spellStart"/>
+      <w:r>
+        <w:rPr>
+          <w:rFonts w:ascii="Times New Roman" w:eastAsia="Times New Roman" w:hAnsi="Times New Roman" w:cs="Times New Roman"/>
+          <w:sz w:val="24"/>
+          <w:szCs w:val="24"/>
+        </w:rPr>
+        <w:t>chức</w:t>
+      </w:r>
+      <w:proofErr w:type="spellEnd"/>
+      <w:r>
+        <w:rPr>
+          <w:rFonts w:ascii="Times New Roman" w:eastAsia="Times New Roman" w:hAnsi="Times New Roman" w:cs="Times New Roman"/>
+          <w:sz w:val="24"/>
+          <w:szCs w:val="24"/>
+        </w:rPr>
+        <w:t xml:space="preserve"> </w:t>
+      </w:r>
+      <w:proofErr w:type="spellStart"/>
+      <w:r>
+        <w:rPr>
+          <w:rFonts w:ascii="Times New Roman" w:eastAsia="Times New Roman" w:hAnsi="Times New Roman" w:cs="Times New Roman"/>
+          <w:sz w:val="24"/>
+          <w:szCs w:val="24"/>
+        </w:rPr>
+        <w:t>năng</w:t>
+      </w:r>
+      <w:proofErr w:type="spellEnd"/>
+      <w:r>
+        <w:rPr>
+          <w:rFonts w:ascii="Times New Roman" w:eastAsia="Times New Roman" w:hAnsi="Times New Roman" w:cs="Times New Roman"/>
+          <w:sz w:val="24"/>
+          <w:szCs w:val="24"/>
+        </w:rPr>
+        <w:t xml:space="preserve"> </w:t>
+      </w:r>
+      <w:proofErr w:type="spellStart"/>
+      <w:r>
+        <w:rPr>
+          <w:rFonts w:ascii="Times New Roman" w:eastAsia="Times New Roman" w:hAnsi="Times New Roman" w:cs="Times New Roman"/>
+          <w:sz w:val="24"/>
+          <w:szCs w:val="24"/>
+        </w:rPr>
+        <w:t>để</w:t>
+      </w:r>
+      <w:proofErr w:type="spellEnd"/>
+      <w:r>
+        <w:rPr>
+          <w:rFonts w:ascii="Times New Roman" w:eastAsia="Times New Roman" w:hAnsi="Times New Roman" w:cs="Times New Roman"/>
+          <w:sz w:val="24"/>
+          <w:szCs w:val="24"/>
+        </w:rPr>
+        <w:t xml:space="preserve"> </w:t>
+      </w:r>
+      <w:proofErr w:type="spellStart"/>
+      <w:r>
+        <w:rPr>
+          <w:rFonts w:ascii="Times New Roman" w:eastAsia="Times New Roman" w:hAnsi="Times New Roman" w:cs="Times New Roman"/>
+          <w:sz w:val="24"/>
+          <w:szCs w:val="24"/>
+        </w:rPr>
+        <w:t>làm</w:t>
+      </w:r>
+      <w:proofErr w:type="spellEnd"/>
+      <w:r>
+        <w:rPr>
+          <w:rFonts w:ascii="Times New Roman" w:eastAsia="Times New Roman" w:hAnsi="Times New Roman" w:cs="Times New Roman"/>
+          <w:sz w:val="24"/>
+          <w:szCs w:val="24"/>
+        </w:rPr>
+        <w:t xml:space="preserve"> </w:t>
+      </w:r>
+      <w:proofErr w:type="spellStart"/>
+      <w:r>
+        <w:rPr>
+          <w:rFonts w:ascii="Times New Roman" w:eastAsia="Times New Roman" w:hAnsi="Times New Roman" w:cs="Times New Roman"/>
+          <w:sz w:val="24"/>
+          <w:szCs w:val="24"/>
+        </w:rPr>
+        <w:t>bài</w:t>
+      </w:r>
+      <w:proofErr w:type="spellEnd"/>
+      <w:r>
+        <w:rPr>
+          <w:rFonts w:ascii="Times New Roman" w:eastAsia="Times New Roman" w:hAnsi="Times New Roman" w:cs="Times New Roman"/>
+          <w:sz w:val="24"/>
+          <w:szCs w:val="24"/>
+        </w:rPr>
+        <w:t xml:space="preserve"> </w:t>
+      </w:r>
+      <w:proofErr w:type="spellStart"/>
+      <w:r>
+        <w:rPr>
+          <w:rFonts w:ascii="Times New Roman" w:eastAsia="Times New Roman" w:hAnsi="Times New Roman" w:cs="Times New Roman"/>
+          <w:sz w:val="24"/>
+          <w:szCs w:val="24"/>
+        </w:rPr>
+        <w:t>môn</w:t>
+      </w:r>
+      <w:proofErr w:type="spellEnd"/>
+      <w:r>
+        <w:rPr>
+          <w:rFonts w:ascii="Times New Roman" w:eastAsia="Times New Roman" w:hAnsi="Times New Roman" w:cs="Times New Roman"/>
+          <w:sz w:val="24"/>
+          <w:szCs w:val="24"/>
+        </w:rPr>
+        <w:t xml:space="preserve"> </w:t>
+      </w:r>
+      <w:proofErr w:type="spellStart"/>
+      <w:r>
+        <w:rPr>
+          <w:rFonts w:ascii="Times New Roman" w:eastAsia="Times New Roman" w:hAnsi="Times New Roman" w:cs="Times New Roman"/>
+          <w:sz w:val="24"/>
+          <w:szCs w:val="24"/>
+        </w:rPr>
+        <w:t>khác</w:t>
+      </w:r>
+      <w:proofErr w:type="spellEnd"/>
+      <w:r>
+        <w:rPr>
+          <w:rFonts w:ascii="Times New Roman" w:eastAsia="Times New Roman" w:hAnsi="Times New Roman" w:cs="Times New Roman"/>
+          <w:sz w:val="24"/>
+          <w:szCs w:val="24"/>
+        </w:rPr>
+        <w:t xml:space="preserve">, hi </w:t>
+      </w:r>
+      <w:proofErr w:type="spellStart"/>
+      <w:r>
+        <w:rPr>
+          <w:rFonts w:ascii="Times New Roman" w:eastAsia="Times New Roman" w:hAnsi="Times New Roman" w:cs="Times New Roman"/>
+          <w:sz w:val="24"/>
+          <w:szCs w:val="24"/>
+        </w:rPr>
+        <w:t>vọng</w:t>
+      </w:r>
+      <w:proofErr w:type="spellEnd"/>
+      <w:r>
+        <w:rPr>
+          <w:rFonts w:ascii="Times New Roman" w:eastAsia="Times New Roman" w:hAnsi="Times New Roman" w:cs="Times New Roman"/>
+          <w:sz w:val="24"/>
+          <w:szCs w:val="24"/>
+        </w:rPr>
+        <w:t xml:space="preserve"> 2 </w:t>
+      </w:r>
+      <w:proofErr w:type="spellStart"/>
+      <w:r>
+        <w:rPr>
+          <w:rFonts w:ascii="Times New Roman" w:eastAsia="Times New Roman" w:hAnsi="Times New Roman" w:cs="Times New Roman"/>
+          <w:sz w:val="24"/>
+          <w:szCs w:val="24"/>
+        </w:rPr>
+        <w:t>bạn</w:t>
+      </w:r>
+      <w:proofErr w:type="spellEnd"/>
+      <w:r>
+        <w:rPr>
+          <w:rFonts w:ascii="Times New Roman" w:eastAsia="Times New Roman" w:hAnsi="Times New Roman" w:cs="Times New Roman"/>
+          <w:sz w:val="24"/>
+          <w:szCs w:val="24"/>
+        </w:rPr>
+        <w:t xml:space="preserve"> </w:t>
+      </w:r>
+      <w:proofErr w:type="spellStart"/>
+      <w:r>
+        <w:rPr>
+          <w:rFonts w:ascii="Times New Roman" w:eastAsia="Times New Roman" w:hAnsi="Times New Roman" w:cs="Times New Roman"/>
+          <w:sz w:val="24"/>
+          <w:szCs w:val="24"/>
+        </w:rPr>
+        <w:t>chủ</w:t>
+      </w:r>
+      <w:proofErr w:type="spellEnd"/>
+      <w:r>
+        <w:rPr>
+          <w:rFonts w:ascii="Times New Roman" w:eastAsia="Times New Roman" w:hAnsi="Times New Roman" w:cs="Times New Roman"/>
+          <w:sz w:val="24"/>
+          <w:szCs w:val="24"/>
+        </w:rPr>
+        <w:t xml:space="preserve"> </w:t>
+      </w:r>
+      <w:proofErr w:type="spellStart"/>
+      <w:r>
+        <w:rPr>
+          <w:rFonts w:ascii="Times New Roman" w:eastAsia="Times New Roman" w:hAnsi="Times New Roman" w:cs="Times New Roman"/>
+          <w:sz w:val="24"/>
+          <w:szCs w:val="24"/>
+        </w:rPr>
+        <w:t>động</w:t>
+      </w:r>
+      <w:proofErr w:type="spellEnd"/>
+      <w:r>
+        <w:rPr>
+          <w:rFonts w:ascii="Times New Roman" w:eastAsia="Times New Roman" w:hAnsi="Times New Roman" w:cs="Times New Roman"/>
+          <w:sz w:val="24"/>
+          <w:szCs w:val="24"/>
+        </w:rPr>
+        <w:t xml:space="preserve"> </w:t>
+      </w:r>
+      <w:proofErr w:type="spellStart"/>
+      <w:r>
+        <w:rPr>
+          <w:rFonts w:ascii="Times New Roman" w:eastAsia="Times New Roman" w:hAnsi="Times New Roman" w:cs="Times New Roman"/>
+          <w:sz w:val="24"/>
+          <w:szCs w:val="24"/>
+        </w:rPr>
+        <w:t>tí</w:t>
+      </w:r>
+      <w:proofErr w:type="spellEnd"/>
+      <w:r>
+        <w:rPr>
+          <w:rFonts w:ascii="Times New Roman" w:eastAsia="Times New Roman" w:hAnsi="Times New Roman" w:cs="Times New Roman"/>
+          <w:sz w:val="24"/>
+          <w:szCs w:val="24"/>
+        </w:rPr>
+        <w:t xml:space="preserve"> ;)</w:t>
       </w:r>
     </w:p>
     <w:p>
@@ -1145,13 +3875,419 @@
           <w:szCs w:val="24"/>
         </w:rPr>
       </w:pPr>
-      <w:r>
-        <w:rPr>
-          <w:rFonts w:ascii="Times New Roman" w:eastAsia="Times New Roman" w:hAnsi="Times New Roman" w:cs="Times New Roman"/>
-          <w:sz w:val="24"/>
-          <w:szCs w:val="24"/>
-        </w:rPr>
-        <w:t>Mình định làm chức năng đổi theme , nhưng để làm xong hết chức năng cơ bản và còn thời gian sẽ làm thêm .</w:t>
+      <w:proofErr w:type="spellStart"/>
+      <w:r>
+        <w:rPr>
+          <w:rFonts w:ascii="Times New Roman" w:eastAsia="Times New Roman" w:hAnsi="Times New Roman" w:cs="Times New Roman"/>
+          <w:sz w:val="24"/>
+          <w:szCs w:val="24"/>
+        </w:rPr>
+        <w:t>Mình</w:t>
+      </w:r>
+      <w:proofErr w:type="spellEnd"/>
+      <w:r>
+        <w:rPr>
+          <w:rFonts w:ascii="Times New Roman" w:eastAsia="Times New Roman" w:hAnsi="Times New Roman" w:cs="Times New Roman"/>
+          <w:sz w:val="24"/>
+          <w:szCs w:val="24"/>
+        </w:rPr>
+        <w:t xml:space="preserve"> </w:t>
+      </w:r>
+      <w:proofErr w:type="spellStart"/>
+      <w:r>
+        <w:rPr>
+          <w:rFonts w:ascii="Times New Roman" w:eastAsia="Times New Roman" w:hAnsi="Times New Roman" w:cs="Times New Roman"/>
+          <w:sz w:val="24"/>
+          <w:szCs w:val="24"/>
+        </w:rPr>
+        <w:t>định</w:t>
+      </w:r>
+      <w:proofErr w:type="spellEnd"/>
+      <w:r>
+        <w:rPr>
+          <w:rFonts w:ascii="Times New Roman" w:eastAsia="Times New Roman" w:hAnsi="Times New Roman" w:cs="Times New Roman"/>
+          <w:sz w:val="24"/>
+          <w:szCs w:val="24"/>
+        </w:rPr>
+        <w:t xml:space="preserve"> </w:t>
+      </w:r>
+      <w:proofErr w:type="spellStart"/>
+      <w:r>
+        <w:rPr>
+          <w:rFonts w:ascii="Times New Roman" w:eastAsia="Times New Roman" w:hAnsi="Times New Roman" w:cs="Times New Roman"/>
+          <w:sz w:val="24"/>
+          <w:szCs w:val="24"/>
+        </w:rPr>
+        <w:t>làm</w:t>
+      </w:r>
+      <w:proofErr w:type="spellEnd"/>
+      <w:r>
+        <w:rPr>
+          <w:rFonts w:ascii="Times New Roman" w:eastAsia="Times New Roman" w:hAnsi="Times New Roman" w:cs="Times New Roman"/>
+          <w:sz w:val="24"/>
+          <w:szCs w:val="24"/>
+        </w:rPr>
+        <w:t xml:space="preserve"> </w:t>
+      </w:r>
+      <w:proofErr w:type="spellStart"/>
+      <w:r>
+        <w:rPr>
+          <w:rFonts w:ascii="Times New Roman" w:eastAsia="Times New Roman" w:hAnsi="Times New Roman" w:cs="Times New Roman"/>
+          <w:sz w:val="24"/>
+          <w:szCs w:val="24"/>
+        </w:rPr>
+        <w:t>chức</w:t>
+      </w:r>
+      <w:proofErr w:type="spellEnd"/>
+      <w:r>
+        <w:rPr>
+          <w:rFonts w:ascii="Times New Roman" w:eastAsia="Times New Roman" w:hAnsi="Times New Roman" w:cs="Times New Roman"/>
+          <w:sz w:val="24"/>
+          <w:szCs w:val="24"/>
+        </w:rPr>
+        <w:t xml:space="preserve"> </w:t>
+      </w:r>
+      <w:proofErr w:type="spellStart"/>
+      <w:r>
+        <w:rPr>
+          <w:rFonts w:ascii="Times New Roman" w:eastAsia="Times New Roman" w:hAnsi="Times New Roman" w:cs="Times New Roman"/>
+          <w:sz w:val="24"/>
+          <w:szCs w:val="24"/>
+        </w:rPr>
+        <w:t>năng</w:t>
+      </w:r>
+      <w:proofErr w:type="spellEnd"/>
+      <w:r>
+        <w:rPr>
+          <w:rFonts w:ascii="Times New Roman" w:eastAsia="Times New Roman" w:hAnsi="Times New Roman" w:cs="Times New Roman"/>
+          <w:sz w:val="24"/>
+          <w:szCs w:val="24"/>
+        </w:rPr>
+        <w:t xml:space="preserve"> </w:t>
+      </w:r>
+      <w:proofErr w:type="spellStart"/>
+      <w:r>
+        <w:rPr>
+          <w:rFonts w:ascii="Times New Roman" w:eastAsia="Times New Roman" w:hAnsi="Times New Roman" w:cs="Times New Roman"/>
+          <w:sz w:val="24"/>
+          <w:szCs w:val="24"/>
+        </w:rPr>
+        <w:t>đổi</w:t>
+      </w:r>
+      <w:proofErr w:type="spellEnd"/>
+      <w:r>
+        <w:rPr>
+          <w:rFonts w:ascii="Times New Roman" w:eastAsia="Times New Roman" w:hAnsi="Times New Roman" w:cs="Times New Roman"/>
+          <w:sz w:val="24"/>
+          <w:szCs w:val="24"/>
+        </w:rPr>
+        <w:t xml:space="preserve"> </w:t>
+      </w:r>
+      <w:proofErr w:type="gramStart"/>
+      <w:r>
+        <w:rPr>
+          <w:rFonts w:ascii="Times New Roman" w:eastAsia="Times New Roman" w:hAnsi="Times New Roman" w:cs="Times New Roman"/>
+          <w:sz w:val="24"/>
+          <w:szCs w:val="24"/>
+        </w:rPr>
+        <w:t>theme ,</w:t>
+      </w:r>
+      <w:proofErr w:type="gramEnd"/>
+      <w:r>
+        <w:rPr>
+          <w:rFonts w:ascii="Times New Roman" w:eastAsia="Times New Roman" w:hAnsi="Times New Roman" w:cs="Times New Roman"/>
+          <w:sz w:val="24"/>
+          <w:szCs w:val="24"/>
+        </w:rPr>
+        <w:t xml:space="preserve"> </w:t>
+      </w:r>
+      <w:proofErr w:type="spellStart"/>
+      <w:r>
+        <w:rPr>
+          <w:rFonts w:ascii="Times New Roman" w:eastAsia="Times New Roman" w:hAnsi="Times New Roman" w:cs="Times New Roman"/>
+          <w:sz w:val="24"/>
+          <w:szCs w:val="24"/>
+        </w:rPr>
+        <w:t>nhưng</w:t>
+      </w:r>
+      <w:proofErr w:type="spellEnd"/>
+      <w:r>
+        <w:rPr>
+          <w:rFonts w:ascii="Times New Roman" w:eastAsia="Times New Roman" w:hAnsi="Times New Roman" w:cs="Times New Roman"/>
+          <w:sz w:val="24"/>
+          <w:szCs w:val="24"/>
+        </w:rPr>
+        <w:t xml:space="preserve"> </w:t>
+      </w:r>
+      <w:proofErr w:type="spellStart"/>
+      <w:r>
+        <w:rPr>
+          <w:rFonts w:ascii="Times New Roman" w:eastAsia="Times New Roman" w:hAnsi="Times New Roman" w:cs="Times New Roman"/>
+          <w:sz w:val="24"/>
+          <w:szCs w:val="24"/>
+        </w:rPr>
+        <w:t>để</w:t>
+      </w:r>
+      <w:proofErr w:type="spellEnd"/>
+      <w:r>
+        <w:rPr>
+          <w:rFonts w:ascii="Times New Roman" w:eastAsia="Times New Roman" w:hAnsi="Times New Roman" w:cs="Times New Roman"/>
+          <w:sz w:val="24"/>
+          <w:szCs w:val="24"/>
+        </w:rPr>
+        <w:t xml:space="preserve"> </w:t>
+      </w:r>
+      <w:proofErr w:type="spellStart"/>
+      <w:r>
+        <w:rPr>
+          <w:rFonts w:ascii="Times New Roman" w:eastAsia="Times New Roman" w:hAnsi="Times New Roman" w:cs="Times New Roman"/>
+          <w:sz w:val="24"/>
+          <w:szCs w:val="24"/>
+        </w:rPr>
+        <w:t>làm</w:t>
+      </w:r>
+      <w:proofErr w:type="spellEnd"/>
+      <w:r>
+        <w:rPr>
+          <w:rFonts w:ascii="Times New Roman" w:eastAsia="Times New Roman" w:hAnsi="Times New Roman" w:cs="Times New Roman"/>
+          <w:sz w:val="24"/>
+          <w:szCs w:val="24"/>
+        </w:rPr>
+        <w:t xml:space="preserve"> </w:t>
+      </w:r>
+      <w:proofErr w:type="spellStart"/>
+      <w:r>
+        <w:rPr>
+          <w:rFonts w:ascii="Times New Roman" w:eastAsia="Times New Roman" w:hAnsi="Times New Roman" w:cs="Times New Roman"/>
+          <w:sz w:val="24"/>
+          <w:szCs w:val="24"/>
+        </w:rPr>
+        <w:t>xong</w:t>
+      </w:r>
+      <w:proofErr w:type="spellEnd"/>
+      <w:r>
+        <w:rPr>
+          <w:rFonts w:ascii="Times New Roman" w:eastAsia="Times New Roman" w:hAnsi="Times New Roman" w:cs="Times New Roman"/>
+          <w:sz w:val="24"/>
+          <w:szCs w:val="24"/>
+        </w:rPr>
+        <w:t xml:space="preserve"> </w:t>
+      </w:r>
+      <w:proofErr w:type="spellStart"/>
+      <w:r>
+        <w:rPr>
+          <w:rFonts w:ascii="Times New Roman" w:eastAsia="Times New Roman" w:hAnsi="Times New Roman" w:cs="Times New Roman"/>
+          <w:sz w:val="24"/>
+          <w:szCs w:val="24"/>
+        </w:rPr>
+        <w:t>hết</w:t>
+      </w:r>
+      <w:proofErr w:type="spellEnd"/>
+      <w:r>
+        <w:rPr>
+          <w:rFonts w:ascii="Times New Roman" w:eastAsia="Times New Roman" w:hAnsi="Times New Roman" w:cs="Times New Roman"/>
+          <w:sz w:val="24"/>
+          <w:szCs w:val="24"/>
+        </w:rPr>
+        <w:t xml:space="preserve"> </w:t>
+      </w:r>
+      <w:proofErr w:type="spellStart"/>
+      <w:r>
+        <w:rPr>
+          <w:rFonts w:ascii="Times New Roman" w:eastAsia="Times New Roman" w:hAnsi="Times New Roman" w:cs="Times New Roman"/>
+          <w:sz w:val="24"/>
+          <w:szCs w:val="24"/>
+        </w:rPr>
+        <w:t>chức</w:t>
+      </w:r>
+      <w:proofErr w:type="spellEnd"/>
+      <w:r>
+        <w:rPr>
+          <w:rFonts w:ascii="Times New Roman" w:eastAsia="Times New Roman" w:hAnsi="Times New Roman" w:cs="Times New Roman"/>
+          <w:sz w:val="24"/>
+          <w:szCs w:val="24"/>
+        </w:rPr>
+        <w:t xml:space="preserve"> </w:t>
+      </w:r>
+      <w:proofErr w:type="spellStart"/>
+      <w:r>
+        <w:rPr>
+          <w:rFonts w:ascii="Times New Roman" w:eastAsia="Times New Roman" w:hAnsi="Times New Roman" w:cs="Times New Roman"/>
+          <w:sz w:val="24"/>
+          <w:szCs w:val="24"/>
+        </w:rPr>
+        <w:t>năng</w:t>
+      </w:r>
+      <w:proofErr w:type="spellEnd"/>
+      <w:r>
+        <w:rPr>
+          <w:rFonts w:ascii="Times New Roman" w:eastAsia="Times New Roman" w:hAnsi="Times New Roman" w:cs="Times New Roman"/>
+          <w:sz w:val="24"/>
+          <w:szCs w:val="24"/>
+        </w:rPr>
+        <w:t xml:space="preserve"> </w:t>
+      </w:r>
+      <w:proofErr w:type="spellStart"/>
+      <w:r>
+        <w:rPr>
+          <w:rFonts w:ascii="Times New Roman" w:eastAsia="Times New Roman" w:hAnsi="Times New Roman" w:cs="Times New Roman"/>
+          <w:sz w:val="24"/>
+          <w:szCs w:val="24"/>
+        </w:rPr>
+        <w:t>cơ</w:t>
+      </w:r>
+      <w:proofErr w:type="spellEnd"/>
+      <w:r>
+        <w:rPr>
+          <w:rFonts w:ascii="Times New Roman" w:eastAsia="Times New Roman" w:hAnsi="Times New Roman" w:cs="Times New Roman"/>
+          <w:sz w:val="24"/>
+          <w:szCs w:val="24"/>
+        </w:rPr>
+        <w:t xml:space="preserve"> </w:t>
+      </w:r>
+      <w:proofErr w:type="spellStart"/>
+      <w:r>
+        <w:rPr>
+          <w:rFonts w:ascii="Times New Roman" w:eastAsia="Times New Roman" w:hAnsi="Times New Roman" w:cs="Times New Roman"/>
+          <w:sz w:val="24"/>
+          <w:szCs w:val="24"/>
+        </w:rPr>
+        <w:t>bản</w:t>
+      </w:r>
+      <w:proofErr w:type="spellEnd"/>
+      <w:r>
+        <w:rPr>
+          <w:rFonts w:ascii="Times New Roman" w:eastAsia="Times New Roman" w:hAnsi="Times New Roman" w:cs="Times New Roman"/>
+          <w:sz w:val="24"/>
+          <w:szCs w:val="24"/>
+        </w:rPr>
+        <w:t xml:space="preserve"> </w:t>
+      </w:r>
+      <w:proofErr w:type="spellStart"/>
+      <w:r>
+        <w:rPr>
+          <w:rFonts w:ascii="Times New Roman" w:eastAsia="Times New Roman" w:hAnsi="Times New Roman" w:cs="Times New Roman"/>
+          <w:sz w:val="24"/>
+          <w:szCs w:val="24"/>
+        </w:rPr>
+        <w:t>và</w:t>
+      </w:r>
+      <w:proofErr w:type="spellEnd"/>
+      <w:r>
+        <w:rPr>
+          <w:rFonts w:ascii="Times New Roman" w:eastAsia="Times New Roman" w:hAnsi="Times New Roman" w:cs="Times New Roman"/>
+          <w:sz w:val="24"/>
+          <w:szCs w:val="24"/>
+        </w:rPr>
+        <w:t xml:space="preserve"> </w:t>
+      </w:r>
+      <w:proofErr w:type="spellStart"/>
+      <w:r>
+        <w:rPr>
+          <w:rFonts w:ascii="Times New Roman" w:eastAsia="Times New Roman" w:hAnsi="Times New Roman" w:cs="Times New Roman"/>
+          <w:sz w:val="24"/>
+          <w:szCs w:val="24"/>
+        </w:rPr>
+        <w:t>còn</w:t>
+      </w:r>
+      <w:proofErr w:type="spellEnd"/>
+      <w:r>
+        <w:rPr>
+          <w:rFonts w:ascii="Times New Roman" w:eastAsia="Times New Roman" w:hAnsi="Times New Roman" w:cs="Times New Roman"/>
+          <w:sz w:val="24"/>
+          <w:szCs w:val="24"/>
+        </w:rPr>
+        <w:t xml:space="preserve"> </w:t>
+      </w:r>
+      <w:proofErr w:type="spellStart"/>
+      <w:r>
+        <w:rPr>
+          <w:rFonts w:ascii="Times New Roman" w:eastAsia="Times New Roman" w:hAnsi="Times New Roman" w:cs="Times New Roman"/>
+          <w:sz w:val="24"/>
+          <w:szCs w:val="24"/>
+        </w:rPr>
+        <w:t>thời</w:t>
+      </w:r>
+      <w:proofErr w:type="spellEnd"/>
+      <w:r>
+        <w:rPr>
+          <w:rFonts w:ascii="Times New Roman" w:eastAsia="Times New Roman" w:hAnsi="Times New Roman" w:cs="Times New Roman"/>
+          <w:sz w:val="24"/>
+          <w:szCs w:val="24"/>
+        </w:rPr>
+        <w:t xml:space="preserve"> </w:t>
+      </w:r>
+      <w:proofErr w:type="spellStart"/>
+      <w:r>
+        <w:rPr>
+          <w:rFonts w:ascii="Times New Roman" w:eastAsia="Times New Roman" w:hAnsi="Times New Roman" w:cs="Times New Roman"/>
+          <w:sz w:val="24"/>
+          <w:szCs w:val="24"/>
+        </w:rPr>
+        <w:t>gian</w:t>
+      </w:r>
+      <w:proofErr w:type="spellEnd"/>
+      <w:r>
+        <w:rPr>
+          <w:rFonts w:ascii="Times New Roman" w:eastAsia="Times New Roman" w:hAnsi="Times New Roman" w:cs="Times New Roman"/>
+          <w:sz w:val="24"/>
+          <w:szCs w:val="24"/>
+        </w:rPr>
+        <w:t xml:space="preserve"> </w:t>
+      </w:r>
+      <w:proofErr w:type="spellStart"/>
+      <w:r>
+        <w:rPr>
+          <w:rFonts w:ascii="Times New Roman" w:eastAsia="Times New Roman" w:hAnsi="Times New Roman" w:cs="Times New Roman"/>
+          <w:sz w:val="24"/>
+          <w:szCs w:val="24"/>
+        </w:rPr>
+        <w:t>sẽ</w:t>
+      </w:r>
+      <w:proofErr w:type="spellEnd"/>
+      <w:r>
+        <w:rPr>
+          <w:rFonts w:ascii="Times New Roman" w:eastAsia="Times New Roman" w:hAnsi="Times New Roman" w:cs="Times New Roman"/>
+          <w:sz w:val="24"/>
+          <w:szCs w:val="24"/>
+        </w:rPr>
+        <w:t xml:space="preserve"> </w:t>
+      </w:r>
+      <w:proofErr w:type="spellStart"/>
+      <w:r>
+        <w:rPr>
+          <w:rFonts w:ascii="Times New Roman" w:eastAsia="Times New Roman" w:hAnsi="Times New Roman" w:cs="Times New Roman"/>
+          <w:sz w:val="24"/>
+          <w:szCs w:val="24"/>
+        </w:rPr>
+        <w:t>làm</w:t>
+      </w:r>
+      <w:proofErr w:type="spellEnd"/>
+      <w:r>
+        <w:rPr>
+          <w:rFonts w:ascii="Times New Roman" w:eastAsia="Times New Roman" w:hAnsi="Times New Roman" w:cs="Times New Roman"/>
+          <w:sz w:val="24"/>
+          <w:szCs w:val="24"/>
+        </w:rPr>
+        <w:t xml:space="preserve"> </w:t>
+      </w:r>
+      <w:proofErr w:type="spellStart"/>
+      <w:r>
+        <w:rPr>
+          <w:rFonts w:ascii="Times New Roman" w:eastAsia="Times New Roman" w:hAnsi="Times New Roman" w:cs="Times New Roman"/>
+          <w:sz w:val="24"/>
+          <w:szCs w:val="24"/>
+        </w:rPr>
+        <w:t>thêm</w:t>
+      </w:r>
+      <w:proofErr w:type="spellEnd"/>
+      <w:r>
+        <w:rPr>
+          <w:rFonts w:ascii="Times New Roman" w:eastAsia="Times New Roman" w:hAnsi="Times New Roman" w:cs="Times New Roman"/>
+          <w:sz w:val="24"/>
+          <w:szCs w:val="24"/>
+        </w:rPr>
+        <w:t xml:space="preserve"> .</w:t>
       </w:r>
     </w:p>
     <w:p/>

</xml_diff>

<commit_message>
Xong chuc nang 2.2.4(Muc do can ban)
</commit_message>
<xml_diff>
--- a/Danh sach chuc nang/DanhSachChucNang.docx
+++ b/Danh sach chuc nang/DanhSachChucNang.docx
@@ -588,6 +588,14 @@
           <w:szCs w:val="24"/>
         </w:rPr>
         <w:t>P</w:t>
+      </w:r>
+      <w:r>
+        <w:rPr>
+          <w:rFonts w:ascii="Times New Roman" w:eastAsia="Times New Roman" w:hAnsi="Times New Roman" w:cs="Times New Roman"/>
+          <w:sz w:val="24"/>
+          <w:szCs w:val="24"/>
+        </w:rPr>
+        <w:t xml:space="preserve"> X(căn bản)</w:t>
       </w:r>
     </w:p>
     <w:p>

</xml_diff>

<commit_message>
2.3.6, chỉnh sửa thêm sản phẩm, thêm coupon.
</commit_message>
<xml_diff>
--- a/Danh sach chuc nang/DanhSachChucNang.docx
+++ b/Danh sach chuc nang/DanhSachChucNang.docx
@@ -307,7 +307,7 @@
                     </pic:cNvPicPr>
                   </pic:nvPicPr>
                   <pic:blipFill>
-                    <a:blip r:embed="rId5" cstate="print"/>
+                    <a:blip r:embed="rId6" cstate="print"/>
                     <a:srcRect/>
                     <a:stretch>
                       <a:fillRect/>
@@ -360,7 +360,7 @@
                     </pic:cNvPicPr>
                   </pic:nvPicPr>
                   <pic:blipFill>
-                    <a:blip r:embed="rId5" cstate="print"/>
+                    <a:blip r:embed="rId6" cstate="print"/>
                     <a:srcRect/>
                     <a:stretch>
                       <a:fillRect/>
@@ -773,7 +773,16 @@
           <w:sz w:val="24"/>
           <w:szCs w:val="24"/>
         </w:rPr>
-        <w:t>2.3.6 thêm chưa hoàn thiện, còn xóa và cập nhật</w:t>
+        <w:t xml:space="preserve">2.3.6 </w:t>
+      </w:r>
+      <w:r>
+        <w:rPr>
+          <w:rFonts w:ascii="Times New Roman" w:eastAsia="Times New Roman" w:hAnsi="Times New Roman" w:cs="Times New Roman"/>
+          <w:color w:val="000000"/>
+          <w:sz w:val="24"/>
+          <w:szCs w:val="24"/>
+        </w:rPr>
+        <w:t xml:space="preserve"> X</w:t>
       </w:r>
     </w:p>
     <w:p>
@@ -1087,7 +1096,7 @@
                     </pic:cNvPicPr>
                   </pic:nvPicPr>
                   <pic:blipFill>
-                    <a:blip r:embed="rId5" cstate="print"/>
+                    <a:blip r:embed="rId6" cstate="print"/>
                     <a:srcRect/>
                     <a:stretch>
                       <a:fillRect/>
@@ -1824,4 +1833,16 @@
   <a:objectDefaults/>
   <a:extraClrSchemeLst/>
 </a:theme>
+</file>
+
+<file path=customXml/item1.xml><?xml version="1.0" encoding="utf-8"?>
+<b:Sources xmlns:b="http://schemas.openxmlformats.org/officeDocument/2006/bibliography" xmlns="http://schemas.openxmlformats.org/officeDocument/2006/bibliography" SelectedStyle="\APA.XSL" StyleName="APA"/>
+</file>
+
+<file path=customXml/itemProps1.xml><?xml version="1.0" encoding="utf-8"?>
+<ds:datastoreItem xmlns:ds="http://schemas.openxmlformats.org/officeDocument/2006/customXml" ds:itemID="{3590E052-3212-4B6B-999B-DF1205915DB8}">
+  <ds:schemaRefs>
+    <ds:schemaRef ds:uri="http://schemas.openxmlformats.org/officeDocument/2006/bibliography"/>
+  </ds:schemaRefs>
+</ds:datastoreItem>
 </file>
</xml_diff>